<commit_message>
Add more functional requirements, Add usability, interfaces, license requirements
</commit_message>
<xml_diff>
--- a/CAS_SRS.docx
+++ b/CAS_SRS.docx
@@ -70,7 +70,7 @@
           <w:r>
             <w:fldChar w:fldCharType="separate"/>
           </w:r>
-          <w:hyperlink w:anchor="_Toc496485708" w:history="1">
+          <w:hyperlink w:anchor="_Toc496554293" w:history="1">
             <w:r>
               <w:rPr>
                 <w:rStyle w:val="a9"/>
@@ -114,7 +114,7 @@
                 <w:noProof/>
                 <w:webHidden/>
               </w:rPr>
-              <w:instrText xml:space="preserve"> PAGEREF _Toc496485708 \h </w:instrText>
+              <w:instrText xml:space="preserve"> PAGEREF _Toc496554293 \h </w:instrText>
             </w:r>
             <w:r>
               <w:rPr>
@@ -158,7 +158,7 @@
               <w:lang w:val="ru-RU" w:eastAsia="ru-RU"/>
             </w:rPr>
           </w:pPr>
-          <w:hyperlink w:anchor="_Toc496485709" w:history="1">
+          <w:hyperlink w:anchor="_Toc496554294" w:history="1">
             <w:r>
               <w:rPr>
                 <w:rStyle w:val="a9"/>
@@ -203,7 +203,7 @@
                 <w:noProof/>
                 <w:webHidden/>
               </w:rPr>
-              <w:instrText xml:space="preserve"> PAGEREF _Toc496485709 \h </w:instrText>
+              <w:instrText xml:space="preserve"> PAGEREF _Toc496554294 \h </w:instrText>
             </w:r>
             <w:r>
               <w:rPr>
@@ -247,7 +247,7 @@
               <w:lang w:val="ru-RU" w:eastAsia="ru-RU"/>
             </w:rPr>
           </w:pPr>
-          <w:hyperlink w:anchor="_Toc496485710" w:history="1">
+          <w:hyperlink w:anchor="_Toc496554295" w:history="1">
             <w:r>
               <w:rPr>
                 <w:rStyle w:val="a9"/>
@@ -292,7 +292,7 @@
                 <w:noProof/>
                 <w:webHidden/>
               </w:rPr>
-              <w:instrText xml:space="preserve"> PAGEREF _Toc496485710 \h </w:instrText>
+              <w:instrText xml:space="preserve"> PAGEREF _Toc496554295 \h </w:instrText>
             </w:r>
             <w:r>
               <w:rPr>
@@ -336,7 +336,7 @@
               <w:lang w:val="ru-RU" w:eastAsia="ru-RU"/>
             </w:rPr>
           </w:pPr>
-          <w:hyperlink w:anchor="_Toc496485711" w:history="1">
+          <w:hyperlink w:anchor="_Toc496554296" w:history="1">
             <w:r>
               <w:rPr>
                 <w:rStyle w:val="a9"/>
@@ -381,7 +381,7 @@
                 <w:noProof/>
                 <w:webHidden/>
               </w:rPr>
-              <w:instrText xml:space="preserve"> PAGEREF _Toc496485711 \h </w:instrText>
+              <w:instrText xml:space="preserve"> PAGEREF _Toc496554296 \h </w:instrText>
             </w:r>
             <w:r>
               <w:rPr>
@@ -425,7 +425,7 @@
               <w:lang w:val="ru-RU" w:eastAsia="ru-RU"/>
             </w:rPr>
           </w:pPr>
-          <w:hyperlink w:anchor="_Toc496485712" w:history="1">
+          <w:hyperlink w:anchor="_Toc496554297" w:history="1">
             <w:r>
               <w:rPr>
                 <w:rStyle w:val="a9"/>
@@ -470,7 +470,7 @@
                 <w:noProof/>
                 <w:webHidden/>
               </w:rPr>
-              <w:instrText xml:space="preserve"> PAGEREF _Toc496485712 \h </w:instrText>
+              <w:instrText xml:space="preserve"> PAGEREF _Toc496554297 \h </w:instrText>
             </w:r>
             <w:r>
               <w:rPr>
@@ -514,7 +514,7 @@
               <w:lang w:val="ru-RU" w:eastAsia="ru-RU"/>
             </w:rPr>
           </w:pPr>
-          <w:hyperlink w:anchor="_Toc496485713" w:history="1">
+          <w:hyperlink w:anchor="_Toc496554298" w:history="1">
             <w:r>
               <w:rPr>
                 <w:rStyle w:val="a9"/>
@@ -559,7 +559,7 @@
                 <w:noProof/>
                 <w:webHidden/>
               </w:rPr>
-              <w:instrText xml:space="preserve"> PAGEREF _Toc496485713 \h </w:instrText>
+              <w:instrText xml:space="preserve"> PAGEREF _Toc496554298 \h </w:instrText>
             </w:r>
             <w:r>
               <w:rPr>
@@ -604,7 +604,7 @@
               <w:lang w:val="ru-RU" w:eastAsia="ru-RU"/>
             </w:rPr>
           </w:pPr>
-          <w:hyperlink w:anchor="_Toc496485714" w:history="1">
+          <w:hyperlink w:anchor="_Toc496554299" w:history="1">
             <w:r>
               <w:rPr>
                 <w:rStyle w:val="a9"/>
@@ -648,7 +648,7 @@
                 <w:noProof/>
                 <w:webHidden/>
               </w:rPr>
-              <w:instrText xml:space="preserve"> PAGEREF _Toc496485714 \h </w:instrText>
+              <w:instrText xml:space="preserve"> PAGEREF _Toc496554299 \h </w:instrText>
             </w:r>
             <w:r>
               <w:rPr>
@@ -693,7 +693,7 @@
               <w:lang w:val="ru-RU" w:eastAsia="ru-RU"/>
             </w:rPr>
           </w:pPr>
-          <w:hyperlink w:anchor="_Toc496485715" w:history="1">
+          <w:hyperlink w:anchor="_Toc496554300" w:history="1">
             <w:r>
               <w:rPr>
                 <w:rStyle w:val="a9"/>
@@ -755,7 +755,7 @@
                 <w:noProof/>
                 <w:webHidden/>
               </w:rPr>
-              <w:instrText xml:space="preserve"> PAGEREF _Toc496485715 \h </w:instrText>
+              <w:instrText xml:space="preserve"> PAGEREF _Toc496554300 \h </w:instrText>
             </w:r>
             <w:r>
               <w:rPr>
@@ -799,7 +799,7 @@
               <w:lang w:val="ru-RU" w:eastAsia="ru-RU"/>
             </w:rPr>
           </w:pPr>
-          <w:hyperlink w:anchor="_Toc496485716" w:history="1">
+          <w:hyperlink w:anchor="_Toc496554301" w:history="1">
             <w:r>
               <w:rPr>
                 <w:rStyle w:val="a9"/>
@@ -844,7 +844,7 @@
                 <w:noProof/>
                 <w:webHidden/>
               </w:rPr>
-              <w:instrText xml:space="preserve"> PAGEREF _Toc496485716 \h </w:instrText>
+              <w:instrText xml:space="preserve"> PAGEREF _Toc496554301 \h </w:instrText>
             </w:r>
             <w:r>
               <w:rPr>
@@ -885,7 +885,7 @@
               <w:lang w:val="ru-RU" w:eastAsia="ru-RU"/>
             </w:rPr>
           </w:pPr>
-          <w:hyperlink w:anchor="_Toc496485717" w:history="1">
+          <w:hyperlink w:anchor="_Toc496554302" w:history="1">
             <w:r>
               <w:rPr>
                 <w:rStyle w:val="a9"/>
@@ -930,7 +930,7 @@
                 <w:noProof/>
                 <w:webHidden/>
               </w:rPr>
-              <w:instrText xml:space="preserve"> PAGEREF _Toc496485717 \h </w:instrText>
+              <w:instrText xml:space="preserve"> PAGEREF _Toc496554302 \h </w:instrText>
             </w:r>
             <w:r>
               <w:rPr>
@@ -971,7 +971,7 @@
               <w:lang w:val="ru-RU" w:eastAsia="ru-RU"/>
             </w:rPr>
           </w:pPr>
-          <w:hyperlink w:anchor="_Toc496485718" w:history="1">
+          <w:hyperlink w:anchor="_Toc496554303" w:history="1">
             <w:r>
               <w:rPr>
                 <w:rStyle w:val="a9"/>
@@ -1016,7 +1016,7 @@
                 <w:noProof/>
                 <w:webHidden/>
               </w:rPr>
-              <w:instrText xml:space="preserve"> PAGEREF _Toc496485718 \h </w:instrText>
+              <w:instrText xml:space="preserve"> PAGEREF _Toc496554303 \h </w:instrText>
             </w:r>
             <w:r>
               <w:rPr>
@@ -1057,7 +1057,7 @@
               <w:lang w:val="ru-RU" w:eastAsia="ru-RU"/>
             </w:rPr>
           </w:pPr>
-          <w:hyperlink w:anchor="_Toc496485719" w:history="1">
+          <w:hyperlink w:anchor="_Toc496554304" w:history="1">
             <w:r>
               <w:rPr>
                 <w:rStyle w:val="a9"/>
@@ -1102,7 +1102,7 @@
                 <w:noProof/>
                 <w:webHidden/>
               </w:rPr>
-              <w:instrText xml:space="preserve"> PAGEREF _Toc496485719 \h </w:instrText>
+              <w:instrText xml:space="preserve"> PAGEREF _Toc496554304 \h </w:instrText>
             </w:r>
             <w:r>
               <w:rPr>
@@ -1143,7 +1143,7 @@
               <w:lang w:val="ru-RU" w:eastAsia="ru-RU"/>
             </w:rPr>
           </w:pPr>
-          <w:hyperlink w:anchor="_Toc496485720" w:history="1">
+          <w:hyperlink w:anchor="_Toc496554305" w:history="1">
             <w:r>
               <w:rPr>
                 <w:rStyle w:val="a9"/>
@@ -1188,7 +1188,7 @@
                 <w:noProof/>
                 <w:webHidden/>
               </w:rPr>
-              <w:instrText xml:space="preserve"> PAGEREF _Toc496485720 \h </w:instrText>
+              <w:instrText xml:space="preserve"> PAGEREF _Toc496554305 \h </w:instrText>
             </w:r>
             <w:r>
               <w:rPr>
@@ -1229,7 +1229,7 @@
               <w:lang w:val="ru-RU" w:eastAsia="ru-RU"/>
             </w:rPr>
           </w:pPr>
-          <w:hyperlink w:anchor="_Toc496485721" w:history="1">
+          <w:hyperlink w:anchor="_Toc496554306" w:history="1">
             <w:r>
               <w:rPr>
                 <w:rStyle w:val="a9"/>
@@ -1274,7 +1274,7 @@
                 <w:noProof/>
                 <w:webHidden/>
               </w:rPr>
-              <w:instrText xml:space="preserve"> PAGEREF _Toc496485721 \h </w:instrText>
+              <w:instrText xml:space="preserve"> PAGEREF _Toc496554306 \h </w:instrText>
             </w:r>
             <w:r>
               <w:rPr>
@@ -1315,7 +1315,7 @@
               <w:lang w:val="ru-RU" w:eastAsia="ru-RU"/>
             </w:rPr>
           </w:pPr>
-          <w:hyperlink w:anchor="_Toc496485722" w:history="1">
+          <w:hyperlink w:anchor="_Toc496554307" w:history="1">
             <w:r>
               <w:rPr>
                 <w:rStyle w:val="a9"/>
@@ -1360,7 +1360,7 @@
                 <w:noProof/>
                 <w:webHidden/>
               </w:rPr>
-              <w:instrText xml:space="preserve"> PAGEREF _Toc496485722 \h </w:instrText>
+              <w:instrText xml:space="preserve"> PAGEREF _Toc496554307 \h </w:instrText>
             </w:r>
             <w:r>
               <w:rPr>
@@ -1401,7 +1401,7 @@
               <w:lang w:val="ru-RU" w:eastAsia="ru-RU"/>
             </w:rPr>
           </w:pPr>
-          <w:hyperlink w:anchor="_Toc496485723" w:history="1">
+          <w:hyperlink w:anchor="_Toc496554308" w:history="1">
             <w:r>
               <w:rPr>
                 <w:rStyle w:val="a9"/>
@@ -1425,10 +1425,34 @@
                 <w:noProof/>
                 <w:lang w:val="ru-RU"/>
               </w:rPr>
+              <w:t xml:space="preserve">Вкладка </w:t>
+            </w:r>
+            <w:r>
+              <w:rPr>
+                <w:rStyle w:val="a9"/>
+                <w:noProof/>
+                <w:lang w:val="en-US"/>
+              </w:rPr>
+              <w:t>“</w:t>
+            </w:r>
+            <w:r>
+              <w:rPr>
+                <w:rStyle w:val="a9"/>
+                <w:noProof/>
+                <w:lang w:val="ru-RU"/>
+              </w:rPr>
               <w:t>Процесс согласования</w:t>
             </w:r>
             <w:r>
               <w:rPr>
+                <w:rStyle w:val="a9"/>
+                <w:noProof/>
+                <w:lang w:val="en-US"/>
+              </w:rPr>
+              <w:t>”</w:t>
+            </w:r>
+            <w:r>
+              <w:rPr>
                 <w:noProof/>
                 <w:webHidden/>
               </w:rPr>
@@ -1446,7 +1470,7 @@
                 <w:noProof/>
                 <w:webHidden/>
               </w:rPr>
-              <w:instrText xml:space="preserve"> PAGEREF _Toc496485723 \h </w:instrText>
+              <w:instrText xml:space="preserve"> PAGEREF _Toc496554308 \h </w:instrText>
             </w:r>
             <w:r>
               <w:rPr>
@@ -1490,7 +1514,7 @@
               <w:lang w:val="ru-RU" w:eastAsia="ru-RU"/>
             </w:rPr>
           </w:pPr>
-          <w:hyperlink w:anchor="_Toc496485724" w:history="1">
+          <w:hyperlink w:anchor="_Toc496554309" w:history="1">
             <w:r>
               <w:rPr>
                 <w:rStyle w:val="a9"/>
@@ -1535,7 +1559,7 @@
                 <w:noProof/>
                 <w:webHidden/>
               </w:rPr>
-              <w:instrText xml:space="preserve"> PAGEREF _Toc496485724 \h </w:instrText>
+              <w:instrText xml:space="preserve"> PAGEREF _Toc496554309 \h </w:instrText>
             </w:r>
             <w:r>
               <w:rPr>
@@ -1576,7 +1600,7 @@
               <w:lang w:val="ru-RU" w:eastAsia="ru-RU"/>
             </w:rPr>
           </w:pPr>
-          <w:hyperlink w:anchor="_Toc496485725" w:history="1">
+          <w:hyperlink w:anchor="_Toc496554310" w:history="1">
             <w:r>
               <w:rPr>
                 <w:rStyle w:val="a9"/>
@@ -1621,7 +1645,7 @@
                 <w:noProof/>
                 <w:webHidden/>
               </w:rPr>
-              <w:instrText xml:space="preserve"> PAGEREF _Toc496485725 \h </w:instrText>
+              <w:instrText xml:space="preserve"> PAGEREF _Toc496554310 \h </w:instrText>
             </w:r>
             <w:r>
               <w:rPr>
@@ -1662,7 +1686,7 @@
               <w:lang w:val="ru-RU" w:eastAsia="ru-RU"/>
             </w:rPr>
           </w:pPr>
-          <w:hyperlink w:anchor="_Toc496485726" w:history="1">
+          <w:hyperlink w:anchor="_Toc496554311" w:history="1">
             <w:r>
               <w:rPr>
                 <w:rStyle w:val="a9"/>
@@ -1707,7 +1731,7 @@
                 <w:noProof/>
                 <w:webHidden/>
               </w:rPr>
-              <w:instrText xml:space="preserve"> PAGEREF _Toc496485726 \h </w:instrText>
+              <w:instrText xml:space="preserve"> PAGEREF _Toc496554311 \h </w:instrText>
             </w:r>
             <w:r>
               <w:rPr>
@@ -1748,7 +1772,7 @@
               <w:lang w:val="ru-RU" w:eastAsia="ru-RU"/>
             </w:rPr>
           </w:pPr>
-          <w:hyperlink w:anchor="_Toc496485727" w:history="1">
+          <w:hyperlink w:anchor="_Toc496554312" w:history="1">
             <w:r>
               <w:rPr>
                 <w:rStyle w:val="a9"/>
@@ -1793,7 +1817,7 @@
                 <w:noProof/>
                 <w:webHidden/>
               </w:rPr>
-              <w:instrText xml:space="preserve"> PAGEREF _Toc496485727 \h </w:instrText>
+              <w:instrText xml:space="preserve"> PAGEREF _Toc496554312 \h </w:instrText>
             </w:r>
             <w:r>
               <w:rPr>
@@ -1813,7 +1837,7 @@
                 <w:noProof/>
                 <w:webHidden/>
               </w:rPr>
-              <w:t>9</w:t>
+              <w:t>8</w:t>
             </w:r>
             <w:r>
               <w:rPr>
@@ -1834,7 +1858,7 @@
               <w:lang w:val="ru-RU" w:eastAsia="ru-RU"/>
             </w:rPr>
           </w:pPr>
-          <w:hyperlink w:anchor="_Toc496485728" w:history="1">
+          <w:hyperlink w:anchor="_Toc496554313" w:history="1">
             <w:r>
               <w:rPr>
                 <w:rStyle w:val="a9"/>
@@ -1879,7 +1903,7 @@
                 <w:noProof/>
                 <w:webHidden/>
               </w:rPr>
-              <w:instrText xml:space="preserve"> PAGEREF _Toc496485728 \h </w:instrText>
+              <w:instrText xml:space="preserve"> PAGEREF _Toc496554313 \h </w:instrText>
             </w:r>
             <w:r>
               <w:rPr>
@@ -1923,7 +1947,7 @@
               <w:lang w:val="ru-RU" w:eastAsia="ru-RU"/>
             </w:rPr>
           </w:pPr>
-          <w:hyperlink w:anchor="_Toc496485729" w:history="1">
+          <w:hyperlink w:anchor="_Toc496554314" w:history="1">
             <w:r>
               <w:rPr>
                 <w:rStyle w:val="a9"/>
@@ -1968,7 +1992,7 @@
                 <w:noProof/>
                 <w:webHidden/>
               </w:rPr>
-              <w:instrText xml:space="preserve"> PAGEREF _Toc496485729 \h </w:instrText>
+              <w:instrText xml:space="preserve"> PAGEREF _Toc496554314 \h </w:instrText>
             </w:r>
             <w:r>
               <w:rPr>
@@ -2009,7 +2033,7 @@
               <w:lang w:val="ru-RU" w:eastAsia="ru-RU"/>
             </w:rPr>
           </w:pPr>
-          <w:hyperlink w:anchor="_Toc496485730" w:history="1">
+          <w:hyperlink w:anchor="_Toc496554315" w:history="1">
             <w:r>
               <w:rPr>
                 <w:rStyle w:val="a9"/>
@@ -2054,7 +2078,7 @@
                 <w:noProof/>
                 <w:webHidden/>
               </w:rPr>
-              <w:instrText xml:space="preserve"> PAGEREF _Toc496485730 \h </w:instrText>
+              <w:instrText xml:space="preserve"> PAGEREF _Toc496554315 \h </w:instrText>
             </w:r>
             <w:r>
               <w:rPr>
@@ -2095,7 +2119,7 @@
               <w:lang w:val="ru-RU" w:eastAsia="ru-RU"/>
             </w:rPr>
           </w:pPr>
-          <w:hyperlink w:anchor="_Toc496485731" w:history="1">
+          <w:hyperlink w:anchor="_Toc496554316" w:history="1">
             <w:r>
               <w:rPr>
                 <w:rStyle w:val="a9"/>
@@ -2140,7 +2164,7 @@
                 <w:noProof/>
                 <w:webHidden/>
               </w:rPr>
-              <w:instrText xml:space="preserve"> PAGEREF _Toc496485731 \h </w:instrText>
+              <w:instrText xml:space="preserve"> PAGEREF _Toc496554316 \h </w:instrText>
             </w:r>
             <w:r>
               <w:rPr>
@@ -2181,7 +2205,7 @@
               <w:lang w:val="ru-RU" w:eastAsia="ru-RU"/>
             </w:rPr>
           </w:pPr>
-          <w:hyperlink w:anchor="_Toc496485732" w:history="1">
+          <w:hyperlink w:anchor="_Toc496554317" w:history="1">
             <w:r>
               <w:rPr>
                 <w:rStyle w:val="a9"/>
@@ -2226,7 +2250,7 @@
                 <w:noProof/>
                 <w:webHidden/>
               </w:rPr>
-              <w:instrText xml:space="preserve"> PAGEREF _Toc496485732 \h </w:instrText>
+              <w:instrText xml:space="preserve"> PAGEREF _Toc496554317 \h </w:instrText>
             </w:r>
             <w:r>
               <w:rPr>
@@ -2267,7 +2291,7 @@
               <w:lang w:val="ru-RU" w:eastAsia="ru-RU"/>
             </w:rPr>
           </w:pPr>
-          <w:hyperlink w:anchor="_Toc496485733" w:history="1">
+          <w:hyperlink w:anchor="_Toc496554318" w:history="1">
             <w:r>
               <w:rPr>
                 <w:rStyle w:val="a9"/>
@@ -2312,7 +2336,7 @@
                 <w:noProof/>
                 <w:webHidden/>
               </w:rPr>
-              <w:instrText xml:space="preserve"> PAGEREF _Toc496485733 \h </w:instrText>
+              <w:instrText xml:space="preserve"> PAGEREF _Toc496554318 \h </w:instrText>
             </w:r>
             <w:r>
               <w:rPr>
@@ -2353,7 +2377,7 @@
               <w:lang w:val="ru-RU" w:eastAsia="ru-RU"/>
             </w:rPr>
           </w:pPr>
-          <w:hyperlink w:anchor="_Toc496485734" w:history="1">
+          <w:hyperlink w:anchor="_Toc496554319" w:history="1">
             <w:r>
               <w:rPr>
                 <w:rStyle w:val="a9"/>
@@ -2398,7 +2422,7 @@
                 <w:noProof/>
                 <w:webHidden/>
               </w:rPr>
-              <w:instrText xml:space="preserve"> PAGEREF _Toc496485734 \h </w:instrText>
+              <w:instrText xml:space="preserve"> PAGEREF _Toc496554319 \h </w:instrText>
             </w:r>
             <w:r>
               <w:rPr>
@@ -2442,7 +2466,7 @@
               <w:lang w:val="ru-RU" w:eastAsia="ru-RU"/>
             </w:rPr>
           </w:pPr>
-          <w:hyperlink w:anchor="_Toc496485735" w:history="1">
+          <w:hyperlink w:anchor="_Toc496554320" w:history="1">
             <w:r>
               <w:rPr>
                 <w:rStyle w:val="a9"/>
@@ -2487,7 +2511,7 @@
                 <w:noProof/>
                 <w:webHidden/>
               </w:rPr>
-              <w:instrText xml:space="preserve"> PAGEREF _Toc496485735 \h </w:instrText>
+              <w:instrText xml:space="preserve"> PAGEREF _Toc496554320 \h </w:instrText>
             </w:r>
             <w:r>
               <w:rPr>
@@ -2528,7 +2552,7 @@
               <w:lang w:val="ru-RU" w:eastAsia="ru-RU"/>
             </w:rPr>
           </w:pPr>
-          <w:hyperlink w:anchor="_Toc496485736" w:history="1">
+          <w:hyperlink w:anchor="_Toc496554321" w:history="1">
             <w:r>
               <w:rPr>
                 <w:rStyle w:val="a9"/>
@@ -2573,7 +2597,7 @@
                 <w:noProof/>
                 <w:webHidden/>
               </w:rPr>
-              <w:instrText xml:space="preserve"> PAGEREF _Toc496485736 \h </w:instrText>
+              <w:instrText xml:space="preserve"> PAGEREF _Toc496554321 \h </w:instrText>
             </w:r>
             <w:r>
               <w:rPr>
@@ -2614,7 +2638,7 @@
               <w:lang w:val="ru-RU" w:eastAsia="ru-RU"/>
             </w:rPr>
           </w:pPr>
-          <w:hyperlink w:anchor="_Toc496485737" w:history="1">
+          <w:hyperlink w:anchor="_Toc496554322" w:history="1">
             <w:r>
               <w:rPr>
                 <w:rStyle w:val="a9"/>
@@ -2659,7 +2683,7 @@
                 <w:noProof/>
                 <w:webHidden/>
               </w:rPr>
-              <w:instrText xml:space="preserve"> PAGEREF _Toc496485737 \h </w:instrText>
+              <w:instrText xml:space="preserve"> PAGEREF _Toc496554322 \h </w:instrText>
             </w:r>
             <w:r>
               <w:rPr>
@@ -2700,7 +2724,7 @@
               <w:lang w:val="ru-RU" w:eastAsia="ru-RU"/>
             </w:rPr>
           </w:pPr>
-          <w:hyperlink w:anchor="_Toc496485738" w:history="1">
+          <w:hyperlink w:anchor="_Toc496554323" w:history="1">
             <w:r>
               <w:rPr>
                 <w:rStyle w:val="a9"/>
@@ -2745,7 +2769,7 @@
                 <w:noProof/>
                 <w:webHidden/>
               </w:rPr>
-              <w:instrText xml:space="preserve"> PAGEREF _Toc496485738 \h </w:instrText>
+              <w:instrText xml:space="preserve"> PAGEREF _Toc496554323 \h </w:instrText>
             </w:r>
             <w:r>
               <w:rPr>
@@ -2789,7 +2813,7 @@
               <w:lang w:val="ru-RU" w:eastAsia="ru-RU"/>
             </w:rPr>
           </w:pPr>
-          <w:hyperlink w:anchor="_Toc496485739" w:history="1">
+          <w:hyperlink w:anchor="_Toc496554324" w:history="1">
             <w:r>
               <w:rPr>
                 <w:rStyle w:val="a9"/>
@@ -2834,7 +2858,7 @@
                 <w:noProof/>
                 <w:webHidden/>
               </w:rPr>
-              <w:instrText xml:space="preserve"> PAGEREF _Toc496485739 \h </w:instrText>
+              <w:instrText xml:space="preserve"> PAGEREF _Toc496554324 \h </w:instrText>
             </w:r>
             <w:r>
               <w:rPr>
@@ -2875,77 +2899,7 @@
               <w:lang w:val="ru-RU" w:eastAsia="ru-RU"/>
             </w:rPr>
           </w:pPr>
-          <w:hyperlink w:anchor="_Toc496485740" w:history="1">
-            <w:r>
-              <w:rPr>
-                <w:rStyle w:val="a9"/>
-                <w:iCs/>
-                <w:noProof/>
-                <w:lang w:val="ru-RU"/>
-              </w:rPr>
-              <w:t>Каждые две недели должны выпускаться обновления с исправлениями ошибок и минорными изменениями, также, раз в квартал - расширение функциональности.</w:t>
-            </w:r>
-            <w:r>
-              <w:rPr>
-                <w:noProof/>
-                <w:webHidden/>
-              </w:rPr>
-              <w:tab/>
-            </w:r>
-            <w:r>
-              <w:rPr>
-                <w:noProof/>
-                <w:webHidden/>
-              </w:rPr>
-              <w:fldChar w:fldCharType="begin"/>
-            </w:r>
-            <w:r>
-              <w:rPr>
-                <w:noProof/>
-                <w:webHidden/>
-              </w:rPr>
-              <w:instrText xml:space="preserve"> PAGEREF _Toc496485740 \h </w:instrText>
-            </w:r>
-            <w:r>
-              <w:rPr>
-                <w:noProof/>
-                <w:webHidden/>
-              </w:rPr>
-            </w:r>
-            <w:r>
-              <w:rPr>
-                <w:noProof/>
-                <w:webHidden/>
-              </w:rPr>
-              <w:fldChar w:fldCharType="separate"/>
-            </w:r>
-            <w:r>
-              <w:rPr>
-                <w:noProof/>
-                <w:webHidden/>
-              </w:rPr>
-              <w:t>9</w:t>
-            </w:r>
-            <w:r>
-              <w:rPr>
-                <w:noProof/>
-                <w:webHidden/>
-              </w:rPr>
-              <w:fldChar w:fldCharType="end"/>
-            </w:r>
-          </w:hyperlink>
-        </w:p>
-        <w:p>
-          <w:pPr>
-            <w:pStyle w:val="30"/>
-            <w:rPr>
-              <w:rFonts w:asciiTheme="minorHAnsi" w:eastAsiaTheme="minorEastAsia" w:hAnsiTheme="minorHAnsi" w:cstheme="minorBidi"/>
-              <w:noProof/>
-              <w:szCs w:val="22"/>
-              <w:lang w:val="ru-RU" w:eastAsia="ru-RU"/>
-            </w:rPr>
-          </w:pPr>
-          <w:hyperlink w:anchor="_Toc496485741" w:history="1">
+          <w:hyperlink w:anchor="_Toc496554325" w:history="1">
             <w:r>
               <w:rPr>
                 <w:rStyle w:val="a9"/>
@@ -2990,7 +2944,7 @@
                 <w:noProof/>
                 <w:webHidden/>
               </w:rPr>
-              <w:instrText xml:space="preserve"> PAGEREF _Toc496485741 \h </w:instrText>
+              <w:instrText xml:space="preserve"> PAGEREF _Toc496554325 \h </w:instrText>
             </w:r>
             <w:r>
               <w:rPr>
@@ -3010,7 +2964,7 @@
                 <w:noProof/>
                 <w:webHidden/>
               </w:rPr>
-              <w:t>10</w:t>
+              <w:t>9</w:t>
             </w:r>
             <w:r>
               <w:rPr>
@@ -3034,7 +2988,7 @@
               <w:lang w:val="ru-RU" w:eastAsia="ru-RU"/>
             </w:rPr>
           </w:pPr>
-          <w:hyperlink w:anchor="_Toc496485742" w:history="1">
+          <w:hyperlink w:anchor="_Toc496554326" w:history="1">
             <w:r>
               <w:rPr>
                 <w:rStyle w:val="a9"/>
@@ -3095,7 +3049,7 @@
                 <w:noProof/>
                 <w:webHidden/>
               </w:rPr>
-              <w:instrText xml:space="preserve"> PAGEREF _Toc496485742 \h </w:instrText>
+              <w:instrText xml:space="preserve"> PAGEREF _Toc496554326 \h </w:instrText>
             </w:r>
             <w:r>
               <w:rPr>
@@ -3115,7 +3069,7 @@
                 <w:noProof/>
                 <w:webHidden/>
               </w:rPr>
-              <w:t>10</w:t>
+              <w:t>9</w:t>
             </w:r>
             <w:r>
               <w:rPr>
@@ -3136,7 +3090,7 @@
               <w:lang w:val="ru-RU" w:eastAsia="ru-RU"/>
             </w:rPr>
           </w:pPr>
-          <w:hyperlink w:anchor="_Toc496485743" w:history="1">
+          <w:hyperlink w:anchor="_Toc496554327" w:history="1">
             <w:r>
               <w:rPr>
                 <w:rStyle w:val="a9"/>
@@ -3181,7 +3135,7 @@
                 <w:noProof/>
                 <w:webHidden/>
               </w:rPr>
-              <w:instrText xml:space="preserve"> PAGEREF _Toc496485743 \h </w:instrText>
+              <w:instrText xml:space="preserve"> PAGEREF _Toc496554327 \h </w:instrText>
             </w:r>
             <w:r>
               <w:rPr>
@@ -3201,7 +3155,7 @@
                 <w:noProof/>
                 <w:webHidden/>
               </w:rPr>
-              <w:t>10</w:t>
+              <w:t>9</w:t>
             </w:r>
             <w:r>
               <w:rPr>
@@ -3222,7 +3176,7 @@
               <w:lang w:val="ru-RU" w:eastAsia="ru-RU"/>
             </w:rPr>
           </w:pPr>
-          <w:hyperlink w:anchor="_Toc496485744" w:history="1">
+          <w:hyperlink w:anchor="_Toc496554328" w:history="1">
             <w:r>
               <w:rPr>
                 <w:rStyle w:val="a9"/>
@@ -3267,7 +3221,7 @@
                 <w:noProof/>
                 <w:webHidden/>
               </w:rPr>
-              <w:instrText xml:space="preserve"> PAGEREF _Toc496485744 \h </w:instrText>
+              <w:instrText xml:space="preserve"> PAGEREF _Toc496554328 \h </w:instrText>
             </w:r>
             <w:r>
               <w:rPr>
@@ -3311,7 +3265,7 @@
               <w:lang w:val="ru-RU" w:eastAsia="ru-RU"/>
             </w:rPr>
           </w:pPr>
-          <w:hyperlink w:anchor="_Toc496485745" w:history="1">
+          <w:hyperlink w:anchor="_Toc496554329" w:history="1">
             <w:r>
               <w:rPr>
                 <w:rStyle w:val="a9"/>
@@ -3468,7 +3422,7 @@
                 <w:noProof/>
                 <w:webHidden/>
               </w:rPr>
-              <w:instrText xml:space="preserve"> PAGEREF _Toc496485745 \h </w:instrText>
+              <w:instrText xml:space="preserve"> PAGEREF _Toc496554329 \h </w:instrText>
             </w:r>
             <w:r>
               <w:rPr>
@@ -3512,7 +3466,7 @@
               <w:lang w:val="ru-RU" w:eastAsia="ru-RU"/>
             </w:rPr>
           </w:pPr>
-          <w:hyperlink w:anchor="_Toc496485746" w:history="1">
+          <w:hyperlink w:anchor="_Toc496554330" w:history="1">
             <w:r>
               <w:rPr>
                 <w:rStyle w:val="a9"/>
@@ -3557,7 +3511,7 @@
                 <w:noProof/>
                 <w:webHidden/>
               </w:rPr>
-              <w:instrText xml:space="preserve"> PAGEREF _Toc496485746 \h </w:instrText>
+              <w:instrText xml:space="preserve"> PAGEREF _Toc496554330 \h </w:instrText>
             </w:r>
             <w:r>
               <w:rPr>
@@ -3601,7 +3555,7 @@
               <w:lang w:val="ru-RU" w:eastAsia="ru-RU"/>
             </w:rPr>
           </w:pPr>
-          <w:hyperlink w:anchor="_Toc496485747" w:history="1">
+          <w:hyperlink w:anchor="_Toc496554331" w:history="1">
             <w:r>
               <w:rPr>
                 <w:rStyle w:val="a9"/>
@@ -3646,7 +3600,7 @@
                 <w:noProof/>
                 <w:webHidden/>
               </w:rPr>
-              <w:instrText xml:space="preserve"> PAGEREF _Toc496485747 \h </w:instrText>
+              <w:instrText xml:space="preserve"> PAGEREF _Toc496554331 \h </w:instrText>
             </w:r>
             <w:r>
               <w:rPr>
@@ -3687,7 +3641,7 @@
               <w:lang w:val="ru-RU" w:eastAsia="ru-RU"/>
             </w:rPr>
           </w:pPr>
-          <w:hyperlink w:anchor="_Toc496485748" w:history="1">
+          <w:hyperlink w:anchor="_Toc496554332" w:history="1">
             <w:r>
               <w:rPr>
                 <w:rStyle w:val="a9"/>
@@ -3732,7 +3686,7 @@
                 <w:noProof/>
                 <w:webHidden/>
               </w:rPr>
-              <w:instrText xml:space="preserve"> PAGEREF _Toc496485748 \h </w:instrText>
+              <w:instrText xml:space="preserve"> PAGEREF _Toc496554332 \h </w:instrText>
             </w:r>
             <w:r>
               <w:rPr>
@@ -3773,7 +3727,7 @@
               <w:lang w:val="ru-RU" w:eastAsia="ru-RU"/>
             </w:rPr>
           </w:pPr>
-          <w:hyperlink w:anchor="_Toc496485749" w:history="1">
+          <w:hyperlink w:anchor="_Toc496554333" w:history="1">
             <w:r>
               <w:rPr>
                 <w:rStyle w:val="a9"/>
@@ -3818,7 +3772,7 @@
                 <w:noProof/>
                 <w:webHidden/>
               </w:rPr>
-              <w:instrText xml:space="preserve"> PAGEREF _Toc496485749 \h </w:instrText>
+              <w:instrText xml:space="preserve"> PAGEREF _Toc496554333 \h </w:instrText>
             </w:r>
             <w:r>
               <w:rPr>
@@ -3859,7 +3813,7 @@
               <w:lang w:val="ru-RU" w:eastAsia="ru-RU"/>
             </w:rPr>
           </w:pPr>
-          <w:hyperlink w:anchor="_Toc496485750" w:history="1">
+          <w:hyperlink w:anchor="_Toc496554334" w:history="1">
             <w:r>
               <w:rPr>
                 <w:rStyle w:val="a9"/>
@@ -3904,7 +3858,7 @@
                 <w:noProof/>
                 <w:webHidden/>
               </w:rPr>
-              <w:instrText xml:space="preserve"> PAGEREF _Toc496485750 \h </w:instrText>
+              <w:instrText xml:space="preserve"> PAGEREF _Toc496554334 \h </w:instrText>
             </w:r>
             <w:r>
               <w:rPr>
@@ -3945,7 +3899,7 @@
               <w:lang w:val="ru-RU" w:eastAsia="ru-RU"/>
             </w:rPr>
           </w:pPr>
-          <w:hyperlink w:anchor="_Toc496485751" w:history="1">
+          <w:hyperlink w:anchor="_Toc496554335" w:history="1">
             <w:r>
               <w:rPr>
                 <w:rStyle w:val="a9"/>
@@ -3990,7 +3944,7 @@
                 <w:noProof/>
                 <w:webHidden/>
               </w:rPr>
-              <w:instrText xml:space="preserve"> PAGEREF _Toc496485751 \h </w:instrText>
+              <w:instrText xml:space="preserve"> PAGEREF _Toc496554335 \h </w:instrText>
             </w:r>
             <w:r>
               <w:rPr>
@@ -4034,7 +3988,7 @@
               <w:lang w:val="ru-RU" w:eastAsia="ru-RU"/>
             </w:rPr>
           </w:pPr>
-          <w:hyperlink w:anchor="_Toc496485752" w:history="1">
+          <w:hyperlink w:anchor="_Toc496554336" w:history="1">
             <w:r>
               <w:rPr>
                 <w:rStyle w:val="a9"/>
@@ -4079,7 +4033,7 @@
                 <w:noProof/>
                 <w:webHidden/>
               </w:rPr>
-              <w:instrText xml:space="preserve"> PAGEREF _Toc496485752 \h </w:instrText>
+              <w:instrText xml:space="preserve"> PAGEREF _Toc496554336 \h </w:instrText>
             </w:r>
             <w:r>
               <w:rPr>
@@ -4123,7 +4077,7 @@
               <w:lang w:val="ru-RU" w:eastAsia="ru-RU"/>
             </w:rPr>
           </w:pPr>
-          <w:hyperlink w:anchor="_Toc496485753" w:history="1">
+          <w:hyperlink w:anchor="_Toc496554337" w:history="1">
             <w:r>
               <w:rPr>
                 <w:rStyle w:val="a9"/>
@@ -4168,7 +4122,7 @@
                 <w:noProof/>
                 <w:webHidden/>
               </w:rPr>
-              <w:instrText xml:space="preserve"> PAGEREF _Toc496485753 \h </w:instrText>
+              <w:instrText xml:space="preserve"> PAGEREF _Toc496554337 \h </w:instrText>
             </w:r>
             <w:r>
               <w:rPr>
@@ -4212,7 +4166,7 @@
               <w:lang w:val="ru-RU" w:eastAsia="ru-RU"/>
             </w:rPr>
           </w:pPr>
-          <w:hyperlink w:anchor="_Toc496485754" w:history="1">
+          <w:hyperlink w:anchor="_Toc496554338" w:history="1">
             <w:r>
               <w:rPr>
                 <w:rStyle w:val="a9"/>
@@ -4257,7 +4211,7 @@
                 <w:noProof/>
                 <w:webHidden/>
               </w:rPr>
-              <w:instrText xml:space="preserve"> PAGEREF _Toc496485754 \h </w:instrText>
+              <w:instrText xml:space="preserve"> PAGEREF _Toc496554338 \h </w:instrText>
             </w:r>
             <w:r>
               <w:rPr>
@@ -4302,7 +4256,7 @@
               <w:lang w:val="ru-RU" w:eastAsia="ru-RU"/>
             </w:rPr>
           </w:pPr>
-          <w:hyperlink w:anchor="_Toc496485755" w:history="1">
+          <w:hyperlink w:anchor="_Toc496554339" w:history="1">
             <w:r>
               <w:rPr>
                 <w:rStyle w:val="a9"/>
@@ -4348,7 +4302,7 @@
                 <w:noProof/>
                 <w:webHidden/>
               </w:rPr>
-              <w:instrText xml:space="preserve"> PAGEREF _Toc496485755 \h </w:instrText>
+              <w:instrText xml:space="preserve"> PAGEREF _Toc496554339 \h </w:instrText>
             </w:r>
             <w:r>
               <w:rPr>
@@ -4368,7 +4322,7 @@
                 <w:noProof/>
                 <w:webHidden/>
               </w:rPr>
-              <w:t>11</w:t>
+              <w:t>10</w:t>
             </w:r>
             <w:r>
               <w:rPr>
@@ -4397,8 +4351,6 @@
       </w:sdtContent>
     </w:sdt>
     <w:p>
-      <w:bookmarkStart w:id="0" w:name="_GoBack"/>
-      <w:bookmarkEnd w:id="0"/>
       <w:r>
         <w:br w:type="page"/>
       </w:r>
@@ -4464,8 +4416,8 @@
                 <w:lang w:val="en-GB"/>
               </w:rPr>
             </w:pPr>
-            <w:bookmarkStart w:id="1" w:name="Ver_00"/>
-            <w:bookmarkEnd w:id="1"/>
+            <w:bookmarkStart w:id="0" w:name="Ver_00"/>
+            <w:bookmarkEnd w:id="0"/>
             <w:r>
               <w:rPr>
                 <w:b/>
@@ -4987,7 +4939,15 @@
               </w:rPr>
             </w:pPr>
             <w:r>
-              <w:t>Add functional requirements, Add usability</w:t>
+              <w:t xml:space="preserve">Add </w:t>
+            </w:r>
+            <w:r>
+              <w:t xml:space="preserve">more </w:t>
+            </w:r>
+            <w:bookmarkStart w:id="1" w:name="_GoBack"/>
+            <w:bookmarkEnd w:id="1"/>
+            <w:r>
+              <w:t>functional requirements, Add usability</w:t>
             </w:r>
             <w:r>
               <w:t>, interfaces</w:t>
@@ -5046,7 +5006,7 @@
       <w:pPr>
         <w:pStyle w:val="1"/>
       </w:pPr>
-      <w:bookmarkStart w:id="3" w:name="_Toc496485708"/>
+      <w:bookmarkStart w:id="3" w:name="_Toc496554293"/>
       <w:proofErr w:type="spellStart"/>
       <w:r>
         <w:lastRenderedPageBreak/>
@@ -5063,7 +5023,7 @@
           <w:lang w:val="ru-RU"/>
         </w:rPr>
       </w:pPr>
-      <w:bookmarkStart w:id="4" w:name="_Toc496485709"/>
+      <w:bookmarkStart w:id="4" w:name="_Toc496554294"/>
       <w:r>
         <w:rPr>
           <w:lang w:val="en-GB"/>
@@ -5151,7 +5111,7 @@
         </w:rPr>
       </w:pPr>
       <w:bookmarkStart w:id="12" w:name="_Toc496364016"/>
-      <w:bookmarkStart w:id="13" w:name="_Toc496485710"/>
+      <w:bookmarkStart w:id="13" w:name="_Toc496554295"/>
       <w:r>
         <w:rPr>
           <w:lang w:val="en-GB"/>
@@ -5442,7 +5402,7 @@
       <w:bookmarkStart w:id="19" w:name="_Toc523297932"/>
       <w:bookmarkStart w:id="20" w:name="_Toc523298822"/>
       <w:bookmarkStart w:id="21" w:name="_Toc496364017"/>
-      <w:bookmarkStart w:id="22" w:name="_Toc496485711"/>
+      <w:bookmarkStart w:id="22" w:name="_Toc496554296"/>
       <w:r>
         <w:rPr>
           <w:lang w:val="en-GB"/>
@@ -5809,7 +5769,7 @@
         </w:rPr>
       </w:pPr>
       <w:bookmarkStart w:id="30" w:name="_Toc496364018"/>
-      <w:bookmarkStart w:id="31" w:name="_Toc496485712"/>
+      <w:bookmarkStart w:id="31" w:name="_Toc496554297"/>
       <w:r>
         <w:rPr>
           <w:lang w:val="en-GB"/>
@@ -5944,7 +5904,7 @@
         </w:rPr>
       </w:pPr>
       <w:bookmarkStart w:id="39" w:name="_Toc496364019"/>
-      <w:bookmarkStart w:id="40" w:name="_Toc496485713"/>
+      <w:bookmarkStart w:id="40" w:name="_Toc496554298"/>
       <w:r>
         <w:rPr>
           <w:lang w:val="en-GB"/>
@@ -6037,7 +5997,7 @@
       <w:pPr>
         <w:pStyle w:val="1"/>
       </w:pPr>
-      <w:bookmarkStart w:id="41" w:name="_Toc496485714"/>
+      <w:bookmarkStart w:id="41" w:name="_Toc496554299"/>
       <w:r>
         <w:lastRenderedPageBreak/>
         <w:t>Overall Description</w:t>
@@ -6331,7 +6291,7 @@
         <w:ind w:left="0"/>
         <w:jc w:val="both"/>
         <w:rPr>
-          <w:lang w:val="ru-RU"/>
+          <w:lang w:val="en-US"/>
         </w:rPr>
       </w:pPr>
     </w:p>
@@ -6983,7 +6943,7 @@
           <w:lang w:val="ru-RU"/>
         </w:rPr>
       </w:pPr>
-      <w:bookmarkStart w:id="50" w:name="_Toc496485715"/>
+      <w:bookmarkStart w:id="50" w:name="_Toc496554300"/>
       <w:r>
         <w:rPr>
           <w:lang w:val="en-GB"/>
@@ -7027,7 +6987,7 @@
           <w:lang w:val="en-GB"/>
         </w:rPr>
       </w:pPr>
-      <w:bookmarkStart w:id="59" w:name="_Toc496485716"/>
+      <w:bookmarkStart w:id="59" w:name="_Toc496554301"/>
       <w:r>
         <w:rPr>
           <w:lang w:val="en-GB"/>
@@ -7059,7 +7019,7 @@
           <w:lang w:val="ru-RU"/>
         </w:rPr>
       </w:pPr>
-      <w:bookmarkStart w:id="68" w:name="_Toc496485717"/>
+      <w:bookmarkStart w:id="68" w:name="_Toc496554302"/>
       <w:r>
         <w:rPr>
           <w:lang w:val="ru-RU"/>
@@ -7119,7 +7079,7 @@
           <w:lang w:val="ru-RU"/>
         </w:rPr>
       </w:pPr>
-      <w:bookmarkStart w:id="69" w:name="_Toc496485718"/>
+      <w:bookmarkStart w:id="69" w:name="_Toc496554303"/>
       <w:r>
         <w:rPr>
           <w:lang w:val="ru-RU"/>
@@ -7170,7 +7130,7 @@
       <w:bookmarkStart w:id="75" w:name="_Toc523297939"/>
       <w:bookmarkStart w:id="76" w:name="_Toc523298829"/>
       <w:bookmarkStart w:id="77" w:name="_Toc496364024"/>
-      <w:bookmarkStart w:id="78" w:name="_Toc496485719"/>
+      <w:bookmarkStart w:id="78" w:name="_Toc496554304"/>
       <w:bookmarkEnd w:id="60"/>
       <w:bookmarkEnd w:id="61"/>
       <w:bookmarkEnd w:id="62"/>
@@ -7251,7 +7211,7 @@
           <w:lang w:val="ru-RU"/>
         </w:rPr>
       </w:pPr>
-      <w:bookmarkStart w:id="79" w:name="_Toc496485720"/>
+      <w:bookmarkStart w:id="79" w:name="_Toc496554305"/>
       <w:r>
         <w:rPr>
           <w:lang w:val="ru-RU"/>
@@ -7705,7 +7665,7 @@
           <w:lang w:val="ru-RU"/>
         </w:rPr>
       </w:pPr>
-      <w:bookmarkStart w:id="80" w:name="_Toc496485721"/>
+      <w:bookmarkStart w:id="80" w:name="_Toc496554306"/>
       <w:r>
         <w:rPr>
           <w:lang w:val="ru-RU"/>
@@ -7979,7 +7939,7 @@
           <w:lang w:val="ru-RU"/>
         </w:rPr>
       </w:pPr>
-      <w:bookmarkStart w:id="81" w:name="_Toc496485722"/>
+      <w:bookmarkStart w:id="81" w:name="_Toc496554307"/>
       <w:r>
         <w:rPr>
           <w:lang w:val="ru-RU"/>
@@ -8230,13 +8190,31 @@
           <w:lang w:val="ru-RU"/>
         </w:rPr>
       </w:pPr>
-      <w:bookmarkStart w:id="82" w:name="_Toc496485723"/>
+      <w:bookmarkStart w:id="82" w:name="_Toc496554308"/>
+      <w:r>
+        <w:rPr>
+          <w:lang w:val="ru-RU"/>
+        </w:rPr>
+        <w:t xml:space="preserve">Вкладка </w:t>
+      </w:r>
+      <w:r>
+        <w:rPr>
+          <w:lang w:val="en-US"/>
+        </w:rPr>
+        <w:t>“</w:t>
+      </w:r>
       <w:r>
         <w:rPr>
           <w:lang w:val="ru-RU"/>
         </w:rPr>
         <w:t>Процесс согласования</w:t>
       </w:r>
+      <w:r>
+        <w:rPr>
+          <w:lang w:val="en-US"/>
+        </w:rPr>
+        <w:t>”</w:t>
+      </w:r>
       <w:bookmarkEnd w:id="82"/>
     </w:p>
     <w:p>
@@ -8250,25 +8228,133 @@
         <w:rPr>
           <w:lang w:val="ru-RU"/>
         </w:rPr>
-        <w:t>После создания менеджером нового контракта</w:t>
-      </w:r>
-      <w:r>
-        <w:rPr>
-          <w:lang w:val="ru-RU"/>
-        </w:rPr>
-        <w:t xml:space="preserve"> начинается </w:t>
-      </w:r>
-      <w:r>
-        <w:rPr>
-          <w:lang w:val="ru-RU"/>
-        </w:rPr>
-        <w:t>"</w:t>
-      </w:r>
-      <w:r>
-        <w:rPr>
-          <w:lang w:val="ru-RU"/>
-        </w:rPr>
-        <w:t>Процесс согласования контракта</w:t>
+        <w:t xml:space="preserve">Данная вкладка доступна пользователям, у которых есть роль </w:t>
+      </w:r>
+      <w:r>
+        <w:rPr>
+          <w:lang w:val="ru-RU"/>
+        </w:rPr>
+        <w:t>“</w:t>
+      </w:r>
+      <w:r>
+        <w:rPr>
+          <w:lang w:val="ru-RU"/>
+        </w:rPr>
+        <w:t>Менеджер контракта</w:t>
+      </w:r>
+      <w:r>
+        <w:rPr>
+          <w:lang w:val="ru-RU"/>
+        </w:rPr>
+        <w:t xml:space="preserve">”. </w:t>
+      </w:r>
+    </w:p>
+    <w:p>
+      <w:pPr>
+        <w:ind w:left="851"/>
+        <w:rPr>
+          <w:lang w:val="ru-RU"/>
+        </w:rPr>
+      </w:pPr>
+      <w:r>
+        <w:rPr>
+          <w:lang w:val="ru-RU"/>
+        </w:rPr>
+        <w:t>В момент создания нового контракта создается соответствующий ему процесс согласования, который представляет из себя ориентированный граф, вершины которого являются отделами</w:t>
+      </w:r>
+      <w:r>
+        <w:rPr>
+          <w:lang w:val="ru-RU"/>
+        </w:rPr>
+        <w:t xml:space="preserve"> </w:t>
+      </w:r>
+      <w:r>
+        <w:rPr>
+          <w:lang w:val="ru-RU"/>
+        </w:rPr>
+        <w:t>и отображают текущее состояние контракта</w:t>
+      </w:r>
+      <w:r>
+        <w:rPr>
+          <w:lang w:val="ru-RU"/>
+        </w:rPr>
+        <w:t xml:space="preserve">, ребра формируют последовательность перемещения контракта по отделам. Множество отделов формируется из базового </w:t>
+      </w:r>
+      <w:r>
+        <w:rPr>
+          <w:lang w:val="ru-RU"/>
+        </w:rPr>
+        <w:t>набора</w:t>
+      </w:r>
+      <w:r>
+        <w:rPr>
+          <w:lang w:val="ru-RU"/>
+        </w:rPr>
+        <w:t xml:space="preserve"> служб и </w:t>
+      </w:r>
+      <w:r>
+        <w:rPr>
+          <w:lang w:val="ru-RU"/>
+        </w:rPr>
+        <w:t>дополнительного – специфичного для конкретного контракта.</w:t>
+      </w:r>
+    </w:p>
+    <w:p>
+      <w:pPr>
+        <w:pStyle w:val="4"/>
+        <w:rPr>
+          <w:lang w:val="ru-RU"/>
+        </w:rPr>
+      </w:pPr>
+      <w:r>
+        <w:rPr>
+          <w:lang w:val="ru-RU"/>
+        </w:rPr>
+        <w:t>Подтверждение согласования</w:t>
+      </w:r>
+    </w:p>
+    <w:p>
+      <w:pPr>
+        <w:ind w:left="851" w:firstLine="283"/>
+        <w:rPr>
+          <w:lang w:val="ru-RU"/>
+        </w:rPr>
+      </w:pPr>
+      <w:r>
+        <w:rPr>
+          <w:lang w:val="ru-RU"/>
+        </w:rPr>
+        <w:t>В случае, если согласование осуществлено успешно во всех отделах, процесс согласования завершается, менеджер контракта получает уведомление о</w:t>
+      </w:r>
+      <w:r>
+        <w:rPr>
+          <w:lang w:val="ru-RU"/>
+        </w:rPr>
+        <w:t>б успешном</w:t>
+      </w:r>
+      <w:r>
+        <w:rPr>
+          <w:lang w:val="ru-RU"/>
+        </w:rPr>
+        <w:t xml:space="preserve"> завершении согласования, </w:t>
+      </w:r>
+      <w:r>
+        <w:rPr>
+          <w:lang w:val="ru-RU"/>
+        </w:rPr>
+        <w:t xml:space="preserve">контракт переходит в состояние </w:t>
+      </w:r>
+      <w:r>
+        <w:rPr>
+          <w:lang w:val="ru-RU"/>
+        </w:rPr>
+        <w:t>“</w:t>
+      </w:r>
+      <w:r>
+        <w:rPr>
+          <w:lang w:val="ru-RU"/>
+        </w:rPr>
+        <w:t>согласован</w:t>
       </w:r>
       <w:r>
         <w:rPr>
@@ -8280,13 +8366,21 @@
         <w:rPr>
           <w:lang w:val="ru-RU"/>
         </w:rPr>
-        <w:t>. Документ отправляется на согласование к специалисту одного из отделов компании, который может выполнить следующие операции</w:t>
-      </w:r>
-      <w:r>
-        <w:rPr>
-          <w:lang w:val="ru-RU"/>
-        </w:rPr>
-        <w:t>:</w:t>
+        <w:t>.</w:t>
+      </w:r>
+    </w:p>
+    <w:p>
+      <w:pPr>
+        <w:pStyle w:val="4"/>
+        <w:rPr>
+          <w:lang w:val="ru-RU"/>
+        </w:rPr>
+      </w:pPr>
+      <w:r>
+        <w:rPr>
+          <w:lang w:val="ru-RU"/>
+        </w:rPr>
+        <w:t>Отклонение согласования</w:t>
       </w:r>
     </w:p>
     <w:p>
@@ -8300,69 +8394,7 @@
         <w:rPr>
           <w:lang w:val="ru-RU"/>
         </w:rPr>
-        <w:t>1. Подтвердить согласование. В этом случае контракт будет отправлен для согласования в следующий отдел</w:t>
-      </w:r>
-    </w:p>
-    <w:p>
-      <w:pPr>
-        <w:ind w:left="851" w:firstLine="283"/>
-        <w:rPr>
-          <w:lang w:val="ru-RU"/>
-        </w:rPr>
-      </w:pPr>
-      <w:r>
-        <w:rPr>
-          <w:lang w:val="ru-RU"/>
-        </w:rPr>
-        <w:t>2. Отклонить согласование. В этом случае контракт будет отправлен к менеджеру контракта</w:t>
-      </w:r>
-    </w:p>
-    <w:p>
-      <w:pPr>
-        <w:ind w:left="851" w:firstLine="283"/>
-        <w:rPr>
-          <w:lang w:val="ru-RU"/>
-        </w:rPr>
-      </w:pPr>
-      <w:r>
-        <w:rPr>
-          <w:lang w:val="ru-RU"/>
-        </w:rPr>
-        <w:t>3. Отложить согласование. В этом случае контракт останется на текущем этапе согласования до момента рассмотрения документа специалистом отдела повторно.</w:t>
-      </w:r>
-    </w:p>
-    <w:p>
-      <w:pPr>
-        <w:pStyle w:val="4"/>
-        <w:rPr>
-          <w:lang w:val="ru-RU"/>
-        </w:rPr>
-      </w:pPr>
-      <w:r>
-        <w:rPr>
-          <w:lang w:val="ru-RU"/>
-        </w:rPr>
-        <w:t>Подтверждение согласования</w:t>
-      </w:r>
-    </w:p>
-    <w:p>
-      <w:pPr>
-        <w:ind w:left="851" w:firstLine="283"/>
-        <w:rPr>
-          <w:lang w:val="ru-RU"/>
-        </w:rPr>
-      </w:pPr>
-      <w:r>
-        <w:rPr>
-          <w:lang w:val="ru-RU"/>
-        </w:rPr>
-        <w:t>В случае, если сотрудника, осуществляющего согласование, удовлетворяет содержимое контракта</w:t>
-      </w:r>
-      <w:r>
-        <w:rPr>
-          <w:lang w:val="ru-RU"/>
-        </w:rPr>
-        <w:t xml:space="preserve">, специалист нажимает кнопку </w:t>
+        <w:t xml:space="preserve">В случае, если согласование отменено на одном из этапов согласования, процесс согласования завершается, менеджер контракта получает уведомление об отмене согласования, контракт переходит в состояние </w:t>
       </w:r>
       <w:r>
         <w:rPr>
@@ -8374,7 +8406,7 @@
         <w:rPr>
           <w:lang w:val="ru-RU"/>
         </w:rPr>
-        <w:t>Принять</w:t>
+        <w:t>отменен</w:t>
       </w:r>
       <w:r>
         <w:rPr>
@@ -8386,117 +8418,7 @@
         <w:rPr>
           <w:lang w:val="ru-RU"/>
         </w:rPr>
-        <w:t>, тем самым подтверждает согласование</w:t>
-      </w:r>
-    </w:p>
-    <w:p>
-      <w:pPr>
-        <w:pStyle w:val="4"/>
-        <w:rPr>
-          <w:lang w:val="ru-RU"/>
-        </w:rPr>
-      </w:pPr>
-      <w:r>
-        <w:rPr>
-          <w:lang w:val="ru-RU"/>
-        </w:rPr>
-        <w:t>Отклонение согласования</w:t>
-      </w:r>
-    </w:p>
-    <w:p>
-      <w:pPr>
-        <w:ind w:left="851" w:firstLine="283"/>
-        <w:rPr>
-          <w:lang w:val="ru-RU"/>
-        </w:rPr>
-      </w:pPr>
-      <w:r>
-        <w:rPr>
-          <w:lang w:val="ru-RU"/>
-        </w:rPr>
-        <w:t xml:space="preserve">В случае, если сотрудника, осуществляющего согласование, не удовлетворяет содержимое контракта, специалист нажимает кнопку </w:t>
-      </w:r>
-      <w:r>
-        <w:rPr>
-          <w:lang w:val="ru-RU"/>
-        </w:rPr>
-        <w:t>“</w:t>
-      </w:r>
-      <w:r>
-        <w:rPr>
-          <w:lang w:val="ru-RU"/>
-        </w:rPr>
-        <w:t>Отклонить</w:t>
-      </w:r>
-      <w:r>
-        <w:rPr>
-          <w:lang w:val="ru-RU"/>
-        </w:rPr>
-        <w:t>”</w:t>
-      </w:r>
-      <w:r>
-        <w:rPr>
-          <w:lang w:val="ru-RU"/>
-        </w:rPr>
-        <w:t>, тем самым отклоняет согласование</w:t>
-      </w:r>
-      <w:r>
-        <w:rPr>
-          <w:lang w:val="ru-RU"/>
-        </w:rPr>
-        <w:t>, при этом специалист должен указать комментарий, указывающий на недочеты в документе.</w:t>
-      </w:r>
-    </w:p>
-    <w:p>
-      <w:pPr>
-        <w:pStyle w:val="4"/>
-        <w:rPr>
-          <w:lang w:val="ru-RU"/>
-        </w:rPr>
-      </w:pPr>
-      <w:r>
-        <w:rPr>
-          <w:lang w:val="ru-RU"/>
-        </w:rPr>
-        <w:t>Отложение согласования</w:t>
-      </w:r>
-    </w:p>
-    <w:p>
-      <w:pPr>
-        <w:ind w:left="851" w:firstLine="283"/>
-        <w:rPr>
-          <w:lang w:val="ru-RU"/>
-        </w:rPr>
-      </w:pPr>
-      <w:r>
-        <w:rPr>
-          <w:lang w:val="ru-RU"/>
-        </w:rPr>
-        <w:t xml:space="preserve">В случае, если сотрудник, осуществляющий согласование, в текущий момент не имеет возможности в силу различных причин рассмотреть текущий контракт, специалист нажимает кнопку </w:t>
-      </w:r>
-      <w:r>
-        <w:rPr>
-          <w:lang w:val="ru-RU"/>
-        </w:rPr>
-        <w:t>“</w:t>
-      </w:r>
-      <w:r>
-        <w:rPr>
-          <w:lang w:val="ru-RU"/>
-        </w:rPr>
-        <w:t>Отложить</w:t>
-      </w:r>
-      <w:r>
-        <w:rPr>
-          <w:lang w:val="ru-RU"/>
-        </w:rPr>
-        <w:t>”</w:t>
-      </w:r>
-      <w:r>
-        <w:rPr>
-          <w:lang w:val="ru-RU"/>
-        </w:rPr>
-        <w:t>, тем самым откладывает согласование на некоторое время.</w:t>
+        <w:t>.</w:t>
       </w:r>
     </w:p>
     <w:p>
@@ -8506,7 +8428,7 @@
           <w:lang w:val="ru-RU"/>
         </w:rPr>
       </w:pPr>
-      <w:bookmarkStart w:id="83" w:name="_Toc496485724"/>
+      <w:bookmarkStart w:id="83" w:name="_Toc496554309"/>
       <w:r>
         <w:rPr>
           <w:lang w:val="en-GB"/>
@@ -8544,7 +8466,7 @@
           <w:lang w:val="en-US"/>
         </w:rPr>
       </w:pPr>
-      <w:bookmarkStart w:id="92" w:name="_Toc496485725"/>
+      <w:bookmarkStart w:id="92" w:name="_Toc496554310"/>
       <w:bookmarkEnd w:id="84"/>
       <w:bookmarkEnd w:id="85"/>
       <w:bookmarkEnd w:id="86"/>
@@ -8594,7 +8516,7 @@
           <w:lang w:val="en-US"/>
         </w:rPr>
       </w:pPr>
-      <w:bookmarkStart w:id="93" w:name="_Toc496485726"/>
+      <w:bookmarkStart w:id="93" w:name="_Toc496554311"/>
       <w:r>
         <w:rPr>
           <w:lang w:val="en-US"/>
@@ -8710,7 +8632,6 @@
         <w:rPr>
           <w:lang w:val="ru-RU"/>
         </w:rPr>
-        <w:lastRenderedPageBreak/>
         <w:t xml:space="preserve">В роли </w:t>
       </w:r>
       <w:r>
@@ -8746,7 +8667,7 @@
           <w:lang w:val="en-US"/>
         </w:rPr>
       </w:pPr>
-      <w:bookmarkStart w:id="94" w:name="_Toc496485727"/>
+      <w:bookmarkStart w:id="94" w:name="_Toc496554312"/>
       <w:r>
         <w:rPr>
           <w:lang w:val="en-US"/>
@@ -9043,6 +8964,7 @@
               <w:rPr>
                 <w:lang w:val="ru-RU"/>
               </w:rPr>
+              <w:lastRenderedPageBreak/>
               <w:t>Отправка контракта на согласование</w:t>
             </w:r>
           </w:p>
@@ -9227,7 +9149,7 @@
           <w:lang w:val="en-US"/>
         </w:rPr>
       </w:pPr>
-      <w:bookmarkStart w:id="95" w:name="_Toc496485728"/>
+      <w:bookmarkStart w:id="95" w:name="_Toc496554313"/>
       <w:r>
         <w:rPr>
           <w:lang w:val="en-US"/>
@@ -9287,7 +9209,7 @@
           <w:lang w:val="ru-RU"/>
         </w:rPr>
       </w:pPr>
-      <w:bookmarkStart w:id="96" w:name="_Toc496485729"/>
+      <w:bookmarkStart w:id="96" w:name="_Toc496554314"/>
       <w:r>
         <w:rPr>
           <w:lang w:val="en-GB"/>
@@ -9309,7 +9231,7 @@
           <w:lang w:val="ru-RU" w:eastAsia="ru-RU"/>
         </w:rPr>
       </w:pPr>
-      <w:bookmarkStart w:id="97" w:name="_Toc496485730"/>
+      <w:bookmarkStart w:id="97" w:name="_Toc496554315"/>
       <w:proofErr w:type="spellStart"/>
       <w:r>
         <w:rPr>
@@ -9396,7 +9318,7 @@
           <w:lang w:val="en-US" w:eastAsia="ru-RU"/>
         </w:rPr>
       </w:pPr>
-      <w:bookmarkStart w:id="98" w:name="_Toc496485731"/>
+      <w:bookmarkStart w:id="98" w:name="_Toc496554316"/>
       <w:r>
         <w:rPr>
           <w:lang w:val="en-US" w:eastAsia="ru-RU"/>
@@ -9465,7 +9387,7 @@
           <w:lang w:val="en-US" w:eastAsia="ru-RU"/>
         </w:rPr>
       </w:pPr>
-      <w:bookmarkStart w:id="99" w:name="_Toc496485732"/>
+      <w:bookmarkStart w:id="99" w:name="_Toc496554317"/>
       <w:r>
         <w:rPr>
           <w:lang w:val="en-US" w:eastAsia="ru-RU"/>
@@ -9502,7 +9424,7 @@
           <w:lang w:val="en-US" w:eastAsia="ru-RU"/>
         </w:rPr>
       </w:pPr>
-      <w:bookmarkStart w:id="100" w:name="_Toc496485733"/>
+      <w:bookmarkStart w:id="100" w:name="_Toc496554318"/>
       <w:r>
         <w:rPr>
           <w:lang w:val="en-US" w:eastAsia="ru-RU"/>
@@ -9545,7 +9467,7 @@
           <w:lang w:val="en-US" w:eastAsia="ru-RU"/>
         </w:rPr>
       </w:pPr>
-      <w:bookmarkStart w:id="101" w:name="_Toc496485734"/>
+      <w:bookmarkStart w:id="101" w:name="_Toc496554319"/>
       <w:r>
         <w:rPr>
           <w:lang w:val="en-US" w:eastAsia="ru-RU"/>
@@ -9612,7 +9534,7 @@
           <w:lang w:val="en-GB"/>
         </w:rPr>
       </w:pPr>
-      <w:bookmarkStart w:id="102" w:name="_Toc496485735"/>
+      <w:bookmarkStart w:id="102" w:name="_Toc496554320"/>
       <w:r>
         <w:rPr>
           <w:lang w:val="en-GB"/>
@@ -9628,7 +9550,7 @@
           <w:lang w:val="en-US" w:eastAsia="ru-RU"/>
         </w:rPr>
       </w:pPr>
-      <w:bookmarkStart w:id="103" w:name="_Toc496485736"/>
+      <w:bookmarkStart w:id="103" w:name="_Toc496554321"/>
       <w:r>
         <w:rPr>
           <w:lang w:val="en-US" w:eastAsia="ru-RU"/>
@@ -9665,7 +9587,7 @@
           <w:lang w:val="en-US" w:eastAsia="ru-RU"/>
         </w:rPr>
       </w:pPr>
-      <w:bookmarkStart w:id="104" w:name="_Toc496485737"/>
+      <w:bookmarkStart w:id="104" w:name="_Toc496554322"/>
       <w:r>
         <w:rPr>
           <w:lang w:val="en-US" w:eastAsia="ru-RU"/>
@@ -9718,7 +9640,7 @@
           <w:lang w:val="en-US" w:eastAsia="ru-RU"/>
         </w:rPr>
       </w:pPr>
-      <w:bookmarkStart w:id="105" w:name="_Toc496485738"/>
+      <w:bookmarkStart w:id="105" w:name="_Toc496554323"/>
       <w:r>
         <w:rPr>
           <w:lang w:val="en-US" w:eastAsia="ru-RU"/>
@@ -9754,7 +9676,7 @@
           <w:lang w:val="en-GB"/>
         </w:rPr>
       </w:pPr>
-      <w:bookmarkStart w:id="106" w:name="_Toc496485739"/>
+      <w:bookmarkStart w:id="106" w:name="_Toc496554324"/>
       <w:r>
         <w:rPr>
           <w:lang w:val="en-GB"/>
@@ -9765,63 +9687,39 @@
     </w:p>
     <w:p>
       <w:pPr>
+        <w:ind w:left="851" w:firstLine="283"/>
+        <w:rPr>
+          <w:b/>
+          <w:iCs/>
+          <w:szCs w:val="22"/>
+          <w:lang w:val="ru-RU"/>
+        </w:rPr>
+      </w:pPr>
+      <w:r>
+        <w:rPr>
+          <w:rStyle w:val="af"/>
+          <w:i w:val="0"/>
+          <w:szCs w:val="22"/>
+          <w:lang w:val="ru-RU"/>
+        </w:rPr>
+        <w:t>Каждые две недели должны выпускаться обновления с исправлениями ошибок и минорными изменениями, также, раз в квартал - расширение функциональности.</w:t>
+      </w:r>
+    </w:p>
+    <w:p>
+      <w:pPr>
         <w:pStyle w:val="3"/>
-        <w:numPr>
-          <w:ilvl w:val="0"/>
-          <w:numId w:val="0"/>
-        </w:numPr>
-        <w:spacing w:before="0" w:after="0"/>
-        <w:ind w:left="851" w:firstLine="283"/>
-        <w:rPr>
-          <w:rStyle w:val="af"/>
-          <w:b w:val="0"/>
-          <w:i w:val="0"/>
-          <w:sz w:val="22"/>
-          <w:szCs w:val="22"/>
-          <w:lang w:val="ru-RU"/>
-        </w:rPr>
-      </w:pPr>
-      <w:bookmarkStart w:id="107" w:name="_Toc496485740"/>
-      <w:r>
-        <w:rPr>
-          <w:rStyle w:val="af"/>
-          <w:b w:val="0"/>
-          <w:i w:val="0"/>
-          <w:sz w:val="22"/>
-          <w:szCs w:val="22"/>
-          <w:lang w:val="ru-RU"/>
-        </w:rPr>
-        <w:t>Каждые две недели должны выпускаться обновления с исправлениями ошибок и минорными изменениями</w:t>
-      </w:r>
-      <w:r>
-        <w:rPr>
-          <w:rStyle w:val="af"/>
-          <w:b w:val="0"/>
-          <w:i w:val="0"/>
-          <w:sz w:val="22"/>
-          <w:szCs w:val="22"/>
-          <w:lang w:val="ru-RU"/>
-        </w:rPr>
-        <w:t>, также, раз в квартал - расширение функциональности.</w:t>
+        <w:rPr>
+          <w:lang w:val="en-US"/>
+        </w:rPr>
+      </w:pPr>
+      <w:bookmarkStart w:id="107" w:name="_Toc496554325"/>
+      <w:r>
+        <w:rPr>
+          <w:lang w:val="en-US"/>
+        </w:rPr>
+        <w:t>Backing up data</w:t>
       </w:r>
       <w:bookmarkEnd w:id="107"/>
-    </w:p>
-    <w:p>
-      <w:pPr>
-        <w:pStyle w:val="3"/>
-        <w:rPr>
-          <w:lang w:val="en-US"/>
-        </w:rPr>
-      </w:pPr>
-      <w:bookmarkStart w:id="108" w:name="_Toc496485741"/>
-      <w:r>
-        <w:rPr>
-          <w:lang w:val="en-US"/>
-        </w:rPr>
-        <w:lastRenderedPageBreak/>
-        <w:t>Backing up data</w:t>
-      </w:r>
-      <w:bookmarkEnd w:id="108"/>
     </w:p>
     <w:p>
       <w:pPr>
@@ -9847,7 +9745,7 @@
           <w:lang w:val="ru-RU"/>
         </w:rPr>
       </w:pPr>
-      <w:bookmarkStart w:id="109" w:name="_Toc496485742"/>
+      <w:bookmarkStart w:id="108" w:name="_Toc496554326"/>
       <w:r>
         <w:rPr>
           <w:lang w:val="en-GB"/>
@@ -9866,26 +9764,26 @@
         </w:rPr>
         <w:t>Constraints</w:t>
       </w:r>
+      <w:bookmarkEnd w:id="108"/>
+    </w:p>
+    <w:p>
+      <w:pPr>
+        <w:pStyle w:val="3"/>
+        <w:rPr>
+          <w:lang w:val="en-GB"/>
+        </w:rPr>
+      </w:pPr>
+      <w:bookmarkStart w:id="109" w:name="_Toc496554327"/>
+      <w:r>
+        <w:rPr>
+          <w:lang w:val="en-GB"/>
+        </w:rPr>
+        <w:t>Architectural Requirements</w:t>
+      </w:r>
       <w:bookmarkEnd w:id="109"/>
     </w:p>
     <w:p>
       <w:pPr>
-        <w:pStyle w:val="3"/>
-        <w:rPr>
-          <w:lang w:val="en-GB"/>
-        </w:rPr>
-      </w:pPr>
-      <w:bookmarkStart w:id="110" w:name="_Toc496485743"/>
-      <w:r>
-        <w:rPr>
-          <w:lang w:val="en-GB"/>
-        </w:rPr>
-        <w:t>Architectural Requirements</w:t>
-      </w:r>
-      <w:bookmarkEnd w:id="110"/>
-    </w:p>
-    <w:p>
-      <w:pPr>
         <w:ind w:left="851" w:firstLine="283"/>
         <w:rPr>
           <w:lang w:val="ru-RU"/>
@@ -9895,6 +9793,7 @@
         <w:rPr>
           <w:lang w:val="ru-RU"/>
         </w:rPr>
+        <w:lastRenderedPageBreak/>
         <w:t>Система должна удовлетворять следующим архитектурным требованиям:</w:t>
       </w:r>
     </w:p>
@@ -9971,166 +9870,166 @@
           <w:lang w:val="en-US"/>
         </w:rPr>
       </w:pPr>
-      <w:bookmarkStart w:id="111" w:name="_Toc496485744"/>
+      <w:bookmarkStart w:id="110" w:name="_Toc496554328"/>
       <w:r>
         <w:rPr>
           <w:lang w:val="en-US"/>
         </w:rPr>
         <w:t>Software Languages</w:t>
       </w:r>
+      <w:bookmarkEnd w:id="110"/>
+    </w:p>
+    <w:p>
+      <w:pPr>
+        <w:ind w:left="851" w:firstLine="283"/>
+        <w:rPr>
+          <w:lang w:val="ru-RU"/>
+        </w:rPr>
+      </w:pPr>
+      <w:r>
+        <w:rPr>
+          <w:lang w:val="ru-RU"/>
+        </w:rPr>
+        <w:t xml:space="preserve">Логическая часть системы может быть написана на языке </w:t>
+      </w:r>
+      <w:r>
+        <w:rPr>
+          <w:lang w:val="en-US"/>
+        </w:rPr>
+        <w:t>Java</w:t>
+      </w:r>
+      <w:r>
+        <w:rPr>
+          <w:lang w:val="ru-RU"/>
+        </w:rPr>
+        <w:t xml:space="preserve">. </w:t>
+      </w:r>
+      <w:r>
+        <w:rPr>
+          <w:lang w:val="ru-RU"/>
+        </w:rPr>
+        <w:t xml:space="preserve">Визуальная часть – с помощью современных </w:t>
+      </w:r>
+      <w:proofErr w:type="spellStart"/>
+      <w:r>
+        <w:rPr>
+          <w:lang w:val="ru-RU"/>
+        </w:rPr>
+        <w:t>фреймворков</w:t>
+      </w:r>
+      <w:proofErr w:type="spellEnd"/>
+      <w:r>
+        <w:rPr>
+          <w:lang w:val="ru-RU"/>
+        </w:rPr>
+        <w:t xml:space="preserve"> </w:t>
+      </w:r>
+      <w:r>
+        <w:rPr>
+          <w:lang w:val="ru-RU"/>
+        </w:rPr>
+        <w:t>для веб-приложений.</w:t>
+      </w:r>
+    </w:p>
+    <w:p>
+      <w:pPr>
+        <w:pStyle w:val="2"/>
+        <w:rPr>
+          <w:lang w:val="en-US"/>
+        </w:rPr>
+      </w:pPr>
+      <w:bookmarkStart w:id="111" w:name="_Toc496554329"/>
+      <w:r>
+        <w:rPr>
+          <w:lang w:val="en-GB"/>
+        </w:rPr>
+        <w:t>On</w:t>
+      </w:r>
+      <w:r>
+        <w:rPr>
+          <w:lang w:val="en-US"/>
+        </w:rPr>
+        <w:t>-</w:t>
+      </w:r>
+      <w:r>
+        <w:rPr>
+          <w:lang w:val="en-GB"/>
+        </w:rPr>
+        <w:t>line</w:t>
+      </w:r>
+      <w:r>
+        <w:rPr>
+          <w:lang w:val="en-US"/>
+        </w:rPr>
+        <w:t xml:space="preserve"> </w:t>
+      </w:r>
+      <w:r>
+        <w:rPr>
+          <w:lang w:val="en-GB"/>
+        </w:rPr>
+        <w:t>User</w:t>
+      </w:r>
+      <w:r>
+        <w:rPr>
+          <w:lang w:val="en-US"/>
+        </w:rPr>
+        <w:t xml:space="preserve"> </w:t>
+      </w:r>
+      <w:r>
+        <w:rPr>
+          <w:lang w:val="en-GB"/>
+        </w:rPr>
+        <w:t>Documentation</w:t>
+      </w:r>
+      <w:r>
+        <w:rPr>
+          <w:lang w:val="en-US"/>
+        </w:rPr>
+        <w:t xml:space="preserve"> </w:t>
+      </w:r>
+      <w:r>
+        <w:rPr>
+          <w:lang w:val="en-GB"/>
+        </w:rPr>
+        <w:t>and</w:t>
+      </w:r>
+      <w:r>
+        <w:rPr>
+          <w:lang w:val="en-US"/>
+        </w:rPr>
+        <w:t xml:space="preserve"> </w:t>
+      </w:r>
+      <w:r>
+        <w:rPr>
+          <w:lang w:val="en-GB"/>
+        </w:rPr>
+        <w:t>Help</w:t>
+      </w:r>
+      <w:r>
+        <w:rPr>
+          <w:lang w:val="en-US"/>
+        </w:rPr>
+        <w:t xml:space="preserve"> </w:t>
+      </w:r>
+      <w:r>
+        <w:rPr>
+          <w:lang w:val="en-GB"/>
+        </w:rPr>
+        <w:t>System</w:t>
+      </w:r>
+      <w:r>
+        <w:rPr>
+          <w:lang w:val="en-US"/>
+        </w:rPr>
+        <w:t xml:space="preserve"> </w:t>
+      </w:r>
+      <w:r>
+        <w:rPr>
+          <w:lang w:val="en-GB"/>
+        </w:rPr>
+        <w:t>Requirements</w:t>
+      </w:r>
       <w:bookmarkEnd w:id="111"/>
-    </w:p>
-    <w:p>
-      <w:pPr>
-        <w:ind w:left="851" w:firstLine="283"/>
-        <w:rPr>
-          <w:lang w:val="ru-RU"/>
-        </w:rPr>
-      </w:pPr>
-      <w:r>
-        <w:rPr>
-          <w:lang w:val="ru-RU"/>
-        </w:rPr>
-        <w:t xml:space="preserve">Логическая часть системы может быть написана на языке </w:t>
-      </w:r>
-      <w:r>
-        <w:rPr>
-          <w:lang w:val="en-US"/>
-        </w:rPr>
-        <w:t>Java</w:t>
-      </w:r>
-      <w:r>
-        <w:rPr>
-          <w:lang w:val="ru-RU"/>
-        </w:rPr>
-        <w:t xml:space="preserve">. </w:t>
-      </w:r>
-      <w:r>
-        <w:rPr>
-          <w:lang w:val="ru-RU"/>
-        </w:rPr>
-        <w:t xml:space="preserve">Визуальная часть – с помощью современных </w:t>
-      </w:r>
-      <w:proofErr w:type="spellStart"/>
-      <w:r>
-        <w:rPr>
-          <w:lang w:val="ru-RU"/>
-        </w:rPr>
-        <w:t>фреймворков</w:t>
-      </w:r>
-      <w:proofErr w:type="spellEnd"/>
-      <w:r>
-        <w:rPr>
-          <w:lang w:val="ru-RU"/>
-        </w:rPr>
-        <w:t xml:space="preserve"> </w:t>
-      </w:r>
-      <w:r>
-        <w:rPr>
-          <w:lang w:val="ru-RU"/>
-        </w:rPr>
-        <w:t>для веб-приложений.</w:t>
-      </w:r>
-    </w:p>
-    <w:p>
-      <w:pPr>
-        <w:pStyle w:val="2"/>
-        <w:rPr>
-          <w:lang w:val="en-US"/>
-        </w:rPr>
-      </w:pPr>
-      <w:bookmarkStart w:id="112" w:name="_Toc496485745"/>
-      <w:r>
-        <w:rPr>
-          <w:lang w:val="en-GB"/>
-        </w:rPr>
-        <w:t>On</w:t>
-      </w:r>
-      <w:r>
-        <w:rPr>
-          <w:lang w:val="en-US"/>
-        </w:rPr>
-        <w:t>-</w:t>
-      </w:r>
-      <w:r>
-        <w:rPr>
-          <w:lang w:val="en-GB"/>
-        </w:rPr>
-        <w:t>line</w:t>
-      </w:r>
-      <w:r>
-        <w:rPr>
-          <w:lang w:val="en-US"/>
-        </w:rPr>
-        <w:t xml:space="preserve"> </w:t>
-      </w:r>
-      <w:r>
-        <w:rPr>
-          <w:lang w:val="en-GB"/>
-        </w:rPr>
-        <w:t>User</w:t>
-      </w:r>
-      <w:r>
-        <w:rPr>
-          <w:lang w:val="en-US"/>
-        </w:rPr>
-        <w:t xml:space="preserve"> </w:t>
-      </w:r>
-      <w:r>
-        <w:rPr>
-          <w:lang w:val="en-GB"/>
-        </w:rPr>
-        <w:t>Documentation</w:t>
-      </w:r>
-      <w:r>
-        <w:rPr>
-          <w:lang w:val="en-US"/>
-        </w:rPr>
-        <w:t xml:space="preserve"> </w:t>
-      </w:r>
-      <w:r>
-        <w:rPr>
-          <w:lang w:val="en-GB"/>
-        </w:rPr>
-        <w:t>and</w:t>
-      </w:r>
-      <w:r>
-        <w:rPr>
-          <w:lang w:val="en-US"/>
-        </w:rPr>
-        <w:t xml:space="preserve"> </w:t>
-      </w:r>
-      <w:r>
-        <w:rPr>
-          <w:lang w:val="en-GB"/>
-        </w:rPr>
-        <w:t>Help</w:t>
-      </w:r>
-      <w:r>
-        <w:rPr>
-          <w:lang w:val="en-US"/>
-        </w:rPr>
-        <w:t xml:space="preserve"> </w:t>
-      </w:r>
-      <w:r>
-        <w:rPr>
-          <w:lang w:val="en-GB"/>
-        </w:rPr>
-        <w:t>System</w:t>
-      </w:r>
-      <w:r>
-        <w:rPr>
-          <w:lang w:val="en-US"/>
-        </w:rPr>
-        <w:t xml:space="preserve"> </w:t>
-      </w:r>
-      <w:r>
-        <w:rPr>
-          <w:lang w:val="en-GB"/>
-        </w:rPr>
-        <w:t>Requirements</w:t>
-      </w:r>
-      <w:bookmarkEnd w:id="112"/>
     </w:p>
     <w:p>
       <w:pPr>
@@ -10237,46 +10136,46 @@
           <w:lang w:val="en-GB"/>
         </w:rPr>
       </w:pPr>
-      <w:bookmarkStart w:id="113" w:name="_Toc496485746"/>
+      <w:bookmarkStart w:id="112" w:name="_Toc496554330"/>
       <w:r>
         <w:rPr>
           <w:lang w:val="en-GB"/>
         </w:rPr>
         <w:t>Purchased Components</w:t>
       </w:r>
+      <w:bookmarkEnd w:id="112"/>
+    </w:p>
+    <w:p>
+      <w:pPr>
+        <w:pStyle w:val="2"/>
+        <w:rPr>
+          <w:lang w:val="en-GB"/>
+        </w:rPr>
+      </w:pPr>
+      <w:bookmarkStart w:id="113" w:name="_Toc496554331"/>
+      <w:r>
+        <w:rPr>
+          <w:lang w:val="en-GB"/>
+        </w:rPr>
+        <w:t>Interfaces</w:t>
+      </w:r>
       <w:bookmarkEnd w:id="113"/>
     </w:p>
     <w:p>
       <w:pPr>
-        <w:pStyle w:val="2"/>
+        <w:pStyle w:val="3"/>
         <w:rPr>
           <w:lang w:val="en-GB"/>
         </w:rPr>
       </w:pPr>
-      <w:bookmarkStart w:id="114" w:name="_Toc496485747"/>
+      <w:bookmarkStart w:id="114" w:name="_Toc496554332"/>
       <w:r>
         <w:rPr>
           <w:lang w:val="en-GB"/>
         </w:rPr>
-        <w:t>Interfaces</w:t>
+        <w:t>User Interfaces</w:t>
       </w:r>
       <w:bookmarkEnd w:id="114"/>
-    </w:p>
-    <w:p>
-      <w:pPr>
-        <w:pStyle w:val="3"/>
-        <w:rPr>
-          <w:lang w:val="en-GB"/>
-        </w:rPr>
-      </w:pPr>
-      <w:bookmarkStart w:id="115" w:name="_Toc496485748"/>
-      <w:r>
-        <w:rPr>
-          <w:lang w:val="en-GB"/>
-        </w:rPr>
-        <w:t>User Interfaces</w:t>
-      </w:r>
-      <w:bookmarkEnd w:id="115"/>
     </w:p>
     <w:p>
       <w:pPr>
@@ -10336,13 +10235,43 @@
           <w:lang w:val="en-GB"/>
         </w:rPr>
       </w:pPr>
-      <w:bookmarkStart w:id="116" w:name="_Toc496485749"/>
+      <w:bookmarkStart w:id="115" w:name="_Toc496554333"/>
       <w:r>
         <w:rPr>
           <w:lang w:val="en-GB"/>
         </w:rPr>
         <w:t>Hardware Interfaces</w:t>
       </w:r>
+      <w:bookmarkEnd w:id="115"/>
+    </w:p>
+    <w:p>
+      <w:pPr>
+        <w:ind w:firstLine="851"/>
+        <w:rPr>
+          <w:lang w:val="en-GB"/>
+        </w:rPr>
+      </w:pPr>
+      <w:r>
+        <w:rPr>
+          <w:lang w:val="en-GB"/>
+        </w:rPr>
+        <w:t>None</w:t>
+      </w:r>
+    </w:p>
+    <w:p>
+      <w:pPr>
+        <w:pStyle w:val="3"/>
+        <w:rPr>
+          <w:lang w:val="en-GB"/>
+        </w:rPr>
+      </w:pPr>
+      <w:bookmarkStart w:id="116" w:name="_Toc496554334"/>
+      <w:r>
+        <w:rPr>
+          <w:lang w:val="en-GB"/>
+        </w:rPr>
+        <w:t>Software Interfaces</w:t>
+      </w:r>
       <w:bookmarkEnd w:id="116"/>
     </w:p>
     <w:p>
@@ -10352,12 +10281,14 @@
           <w:lang w:val="en-GB"/>
         </w:rPr>
       </w:pPr>
+      <w:proofErr w:type="spellStart"/>
       <w:r>
         <w:rPr>
           <w:lang w:val="en-GB"/>
         </w:rPr>
-        <w:t>None</w:t>
-      </w:r>
+        <w:t>Tbs</w:t>
+      </w:r>
+      <w:proofErr w:type="spellEnd"/>
     </w:p>
     <w:p>
       <w:pPr>
@@ -10366,18 +10297,18 @@
           <w:lang w:val="en-GB"/>
         </w:rPr>
       </w:pPr>
-      <w:bookmarkStart w:id="117" w:name="_Toc496485750"/>
+      <w:bookmarkStart w:id="117" w:name="_Toc496554335"/>
       <w:r>
         <w:rPr>
           <w:lang w:val="en-GB"/>
         </w:rPr>
-        <w:t>Software Interfaces</w:t>
+        <w:t>Communications Interfaces</w:t>
       </w:r>
       <w:bookmarkEnd w:id="117"/>
     </w:p>
     <w:p>
       <w:pPr>
-        <w:ind w:firstLine="851"/>
+        <w:ind w:left="851"/>
         <w:rPr>
           <w:lang w:val="en-GB"/>
         </w:rPr>
@@ -10387,57 +10318,25 @@
         <w:rPr>
           <w:lang w:val="en-GB"/>
         </w:rPr>
-        <w:t>Tbs</w:t>
+        <w:t>Tbd</w:t>
       </w:r>
       <w:proofErr w:type="spellEnd"/>
     </w:p>
     <w:p>
       <w:pPr>
-        <w:pStyle w:val="3"/>
+        <w:pStyle w:val="2"/>
         <w:rPr>
           <w:lang w:val="en-GB"/>
         </w:rPr>
       </w:pPr>
-      <w:bookmarkStart w:id="118" w:name="_Toc496485751"/>
+      <w:bookmarkStart w:id="118" w:name="_Toc496554336"/>
       <w:r>
         <w:rPr>
           <w:lang w:val="en-GB"/>
         </w:rPr>
-        <w:t>Communications Interfaces</w:t>
+        <w:t>Licensing Requirements</w:t>
       </w:r>
       <w:bookmarkEnd w:id="118"/>
-    </w:p>
-    <w:p>
-      <w:pPr>
-        <w:ind w:left="851"/>
-        <w:rPr>
-          <w:lang w:val="en-GB"/>
-        </w:rPr>
-      </w:pPr>
-      <w:proofErr w:type="spellStart"/>
-      <w:r>
-        <w:rPr>
-          <w:lang w:val="en-GB"/>
-        </w:rPr>
-        <w:t>Tbd</w:t>
-      </w:r>
-      <w:proofErr w:type="spellEnd"/>
-    </w:p>
-    <w:p>
-      <w:pPr>
-        <w:pStyle w:val="2"/>
-        <w:rPr>
-          <w:lang w:val="en-GB"/>
-        </w:rPr>
-      </w:pPr>
-      <w:bookmarkStart w:id="119" w:name="_Toc496485752"/>
-      <w:r>
-        <w:rPr>
-          <w:lang w:val="en-GB"/>
-        </w:rPr>
-        <w:t>Licensing Requirements</w:t>
-      </w:r>
-      <w:bookmarkEnd w:id="119"/>
     </w:p>
     <w:p>
       <w:pPr>
@@ -10835,14 +10734,14 @@
           <w:lang w:val="en-GB"/>
         </w:rPr>
       </w:pPr>
-      <w:bookmarkStart w:id="120" w:name="_Toc496485753"/>
+      <w:bookmarkStart w:id="119" w:name="_Toc496554337"/>
       <w:r>
         <w:rPr>
           <w:lang w:val="en-GB"/>
         </w:rPr>
         <w:t>Legal, Copyright, and Other Notices</w:t>
       </w:r>
-      <w:bookmarkEnd w:id="120"/>
+      <w:bookmarkEnd w:id="119"/>
     </w:p>
     <w:p>
       <w:pPr>
@@ -10928,31 +10827,30 @@
           <w:lang w:val="en-GB"/>
         </w:rPr>
       </w:pPr>
-      <w:bookmarkStart w:id="121" w:name="_Toc496485754"/>
+      <w:bookmarkStart w:id="120" w:name="_Toc496554338"/>
       <w:r>
         <w:rPr>
           <w:lang w:val="en-GB"/>
         </w:rPr>
         <w:t>Applicable Standards</w:t>
       </w:r>
+      <w:bookmarkEnd w:id="120"/>
+    </w:p>
+    <w:p>
+      <w:pPr>
+        <w:pStyle w:val="1"/>
+        <w:rPr>
+          <w:lang w:val="en-GB"/>
+        </w:rPr>
+      </w:pPr>
+      <w:bookmarkStart w:id="121" w:name="_Toc496554339"/>
+      <w:r>
+        <w:rPr>
+          <w:lang w:val="en-GB"/>
+        </w:rPr>
+        <w:t>Supporting Information</w:t>
+      </w:r>
       <w:bookmarkEnd w:id="121"/>
-    </w:p>
-    <w:p>
-      <w:pPr>
-        <w:pStyle w:val="1"/>
-        <w:rPr>
-          <w:lang w:val="en-GB"/>
-        </w:rPr>
-      </w:pPr>
-      <w:bookmarkStart w:id="122" w:name="_Toc496485755"/>
-      <w:r>
-        <w:rPr>
-          <w:lang w:val="en-GB"/>
-        </w:rPr>
-        <w:lastRenderedPageBreak/>
-        <w:t>Supporting Information</w:t>
-      </w:r>
-      <w:bookmarkEnd w:id="122"/>
     </w:p>
     <w:p>
       <w:pPr>
@@ -11239,7 +11137,7 @@
       <w:rPr>
         <w:noProof/>
       </w:rPr>
-      <w:t>2</w:t>
+      <w:t>10</w:t>
     </w:r>
     <w:r>
       <w:rPr>
@@ -11496,21 +11394,7 @@
               <w:noProof/>
               <w:lang w:val="en-GB"/>
             </w:rPr>
-            <w:t>Valerii Pozdiaev, Andrey Marchenko, Alexander Rum</w:t>
-          </w:r>
-          <w:r>
-            <w:rPr>
-              <w:noProof/>
-              <w:lang w:val="en-GB"/>
-            </w:rPr>
-            <w:t>y</w:t>
-          </w:r>
-          <w:r>
-            <w:rPr>
-              <w:noProof/>
-              <w:lang w:val="en-GB"/>
-            </w:rPr>
-            <w:t>ant</w:t>
+            <w:t>Valerii Pozdiaev, Andrey Marchenko, Alexander Rumyant</w:t>
           </w:r>
           <w:r>
             <w:rPr>
@@ -11719,7 +11603,7 @@
             <w:rPr>
               <w:noProof/>
             </w:rPr>
-            <w:t>11</w:t>
+            <w:t>10</w:t>
           </w:r>
           <w:r>
             <w:rPr>
@@ -12497,6 +12381,119 @@
     </w:lvl>
   </w:abstractNum>
   <w:abstractNum w:abstractNumId="7" w15:restartNumberingAfterBreak="0">
+    <w:nsid w:val="39EB2E7C"/>
+    <w:multiLevelType w:val="hybridMultilevel"/>
+    <w:tmpl w:val="02AE07D8"/>
+    <w:lvl w:ilvl="0" w:tplc="04190001">
+      <w:start w:val="1"/>
+      <w:numFmt w:val="bullet"/>
+      <w:lvlText w:val=""/>
+      <w:lvlJc w:val="left"/>
+      <w:pPr>
+        <w:ind w:left="1854" w:hanging="360"/>
+      </w:pPr>
+      <w:rPr>
+        <w:rFonts w:ascii="Symbol" w:hAnsi="Symbol" w:hint="default"/>
+      </w:rPr>
+    </w:lvl>
+    <w:lvl w:ilvl="1" w:tplc="04190003" w:tentative="1">
+      <w:start w:val="1"/>
+      <w:numFmt w:val="bullet"/>
+      <w:lvlText w:val="o"/>
+      <w:lvlJc w:val="left"/>
+      <w:pPr>
+        <w:ind w:left="2574" w:hanging="360"/>
+      </w:pPr>
+      <w:rPr>
+        <w:rFonts w:ascii="Courier New" w:hAnsi="Courier New" w:cs="Courier New" w:hint="default"/>
+      </w:rPr>
+    </w:lvl>
+    <w:lvl w:ilvl="2" w:tplc="04190005" w:tentative="1">
+      <w:start w:val="1"/>
+      <w:numFmt w:val="bullet"/>
+      <w:lvlText w:val=""/>
+      <w:lvlJc w:val="left"/>
+      <w:pPr>
+        <w:ind w:left="3294" w:hanging="360"/>
+      </w:pPr>
+      <w:rPr>
+        <w:rFonts w:ascii="Wingdings" w:hAnsi="Wingdings" w:hint="default"/>
+      </w:rPr>
+    </w:lvl>
+    <w:lvl w:ilvl="3" w:tplc="04190001" w:tentative="1">
+      <w:start w:val="1"/>
+      <w:numFmt w:val="bullet"/>
+      <w:lvlText w:val=""/>
+      <w:lvlJc w:val="left"/>
+      <w:pPr>
+        <w:ind w:left="4014" w:hanging="360"/>
+      </w:pPr>
+      <w:rPr>
+        <w:rFonts w:ascii="Symbol" w:hAnsi="Symbol" w:hint="default"/>
+      </w:rPr>
+    </w:lvl>
+    <w:lvl w:ilvl="4" w:tplc="04190003" w:tentative="1">
+      <w:start w:val="1"/>
+      <w:numFmt w:val="bullet"/>
+      <w:lvlText w:val="o"/>
+      <w:lvlJc w:val="left"/>
+      <w:pPr>
+        <w:ind w:left="4734" w:hanging="360"/>
+      </w:pPr>
+      <w:rPr>
+        <w:rFonts w:ascii="Courier New" w:hAnsi="Courier New" w:cs="Courier New" w:hint="default"/>
+      </w:rPr>
+    </w:lvl>
+    <w:lvl w:ilvl="5" w:tplc="04190005" w:tentative="1">
+      <w:start w:val="1"/>
+      <w:numFmt w:val="bullet"/>
+      <w:lvlText w:val=""/>
+      <w:lvlJc w:val="left"/>
+      <w:pPr>
+        <w:ind w:left="5454" w:hanging="360"/>
+      </w:pPr>
+      <w:rPr>
+        <w:rFonts w:ascii="Wingdings" w:hAnsi="Wingdings" w:hint="default"/>
+      </w:rPr>
+    </w:lvl>
+    <w:lvl w:ilvl="6" w:tplc="04190001" w:tentative="1">
+      <w:start w:val="1"/>
+      <w:numFmt w:val="bullet"/>
+      <w:lvlText w:val=""/>
+      <w:lvlJc w:val="left"/>
+      <w:pPr>
+        <w:ind w:left="6174" w:hanging="360"/>
+      </w:pPr>
+      <w:rPr>
+        <w:rFonts w:ascii="Symbol" w:hAnsi="Symbol" w:hint="default"/>
+      </w:rPr>
+    </w:lvl>
+    <w:lvl w:ilvl="7" w:tplc="04190003" w:tentative="1">
+      <w:start w:val="1"/>
+      <w:numFmt w:val="bullet"/>
+      <w:lvlText w:val="o"/>
+      <w:lvlJc w:val="left"/>
+      <w:pPr>
+        <w:ind w:left="6894" w:hanging="360"/>
+      </w:pPr>
+      <w:rPr>
+        <w:rFonts w:ascii="Courier New" w:hAnsi="Courier New" w:cs="Courier New" w:hint="default"/>
+      </w:rPr>
+    </w:lvl>
+    <w:lvl w:ilvl="8" w:tplc="04190005" w:tentative="1">
+      <w:start w:val="1"/>
+      <w:numFmt w:val="bullet"/>
+      <w:lvlText w:val=""/>
+      <w:lvlJc w:val="left"/>
+      <w:pPr>
+        <w:ind w:left="7614" w:hanging="360"/>
+      </w:pPr>
+      <w:rPr>
+        <w:rFonts w:ascii="Wingdings" w:hAnsi="Wingdings" w:hint="default"/>
+      </w:rPr>
+    </w:lvl>
+  </w:abstractNum>
+  <w:abstractNum w:abstractNumId="8" w15:restartNumberingAfterBreak="0">
     <w:nsid w:val="407C258A"/>
     <w:multiLevelType w:val="hybridMultilevel"/>
     <w:tmpl w:val="C860AAEC"/>
@@ -12609,7 +12606,7 @@
       </w:rPr>
     </w:lvl>
   </w:abstractNum>
-  <w:abstractNum w:abstractNumId="8" w15:restartNumberingAfterBreak="0">
+  <w:abstractNum w:abstractNumId="9" w15:restartNumberingAfterBreak="0">
     <w:nsid w:val="475A1B9B"/>
     <w:multiLevelType w:val="hybridMultilevel"/>
     <w:tmpl w:val="70AA9980"/>
@@ -12722,7 +12719,7 @@
       </w:rPr>
     </w:lvl>
   </w:abstractNum>
-  <w:abstractNum w:abstractNumId="9" w15:restartNumberingAfterBreak="0">
+  <w:abstractNum w:abstractNumId="10" w15:restartNumberingAfterBreak="0">
     <w:nsid w:val="49A16CED"/>
     <w:multiLevelType w:val="hybridMultilevel"/>
     <w:tmpl w:val="1FFAF990"/>
@@ -12835,7 +12832,7 @@
       </w:rPr>
     </w:lvl>
   </w:abstractNum>
-  <w:abstractNum w:abstractNumId="10" w15:restartNumberingAfterBreak="0">
+  <w:abstractNum w:abstractNumId="11" w15:restartNumberingAfterBreak="0">
     <w:nsid w:val="4F0D7B4F"/>
     <w:multiLevelType w:val="hybridMultilevel"/>
     <w:tmpl w:val="A38CD0DA"/>
@@ -12948,7 +12945,233 @@
       </w:rPr>
     </w:lvl>
   </w:abstractNum>
-  <w:abstractNum w:abstractNumId="11" w15:restartNumberingAfterBreak="0">
+  <w:abstractNum w:abstractNumId="12" w15:restartNumberingAfterBreak="0">
+    <w:nsid w:val="4F3734E2"/>
+    <w:multiLevelType w:val="hybridMultilevel"/>
+    <w:tmpl w:val="F2820F82"/>
+    <w:lvl w:ilvl="0" w:tplc="04190001">
+      <w:start w:val="1"/>
+      <w:numFmt w:val="bullet"/>
+      <w:lvlText w:val=""/>
+      <w:lvlJc w:val="left"/>
+      <w:pPr>
+        <w:ind w:left="1920" w:hanging="360"/>
+      </w:pPr>
+      <w:rPr>
+        <w:rFonts w:ascii="Symbol" w:hAnsi="Symbol" w:hint="default"/>
+      </w:rPr>
+    </w:lvl>
+    <w:lvl w:ilvl="1" w:tplc="04190003" w:tentative="1">
+      <w:start w:val="1"/>
+      <w:numFmt w:val="bullet"/>
+      <w:lvlText w:val="o"/>
+      <w:lvlJc w:val="left"/>
+      <w:pPr>
+        <w:ind w:left="2640" w:hanging="360"/>
+      </w:pPr>
+      <w:rPr>
+        <w:rFonts w:ascii="Courier New" w:hAnsi="Courier New" w:cs="Courier New" w:hint="default"/>
+      </w:rPr>
+    </w:lvl>
+    <w:lvl w:ilvl="2" w:tplc="04190005" w:tentative="1">
+      <w:start w:val="1"/>
+      <w:numFmt w:val="bullet"/>
+      <w:lvlText w:val=""/>
+      <w:lvlJc w:val="left"/>
+      <w:pPr>
+        <w:ind w:left="3360" w:hanging="360"/>
+      </w:pPr>
+      <w:rPr>
+        <w:rFonts w:ascii="Wingdings" w:hAnsi="Wingdings" w:hint="default"/>
+      </w:rPr>
+    </w:lvl>
+    <w:lvl w:ilvl="3" w:tplc="04190001" w:tentative="1">
+      <w:start w:val="1"/>
+      <w:numFmt w:val="bullet"/>
+      <w:lvlText w:val=""/>
+      <w:lvlJc w:val="left"/>
+      <w:pPr>
+        <w:ind w:left="4080" w:hanging="360"/>
+      </w:pPr>
+      <w:rPr>
+        <w:rFonts w:ascii="Symbol" w:hAnsi="Symbol" w:hint="default"/>
+      </w:rPr>
+    </w:lvl>
+    <w:lvl w:ilvl="4" w:tplc="04190003" w:tentative="1">
+      <w:start w:val="1"/>
+      <w:numFmt w:val="bullet"/>
+      <w:lvlText w:val="o"/>
+      <w:lvlJc w:val="left"/>
+      <w:pPr>
+        <w:ind w:left="4800" w:hanging="360"/>
+      </w:pPr>
+      <w:rPr>
+        <w:rFonts w:ascii="Courier New" w:hAnsi="Courier New" w:cs="Courier New" w:hint="default"/>
+      </w:rPr>
+    </w:lvl>
+    <w:lvl w:ilvl="5" w:tplc="04190005" w:tentative="1">
+      <w:start w:val="1"/>
+      <w:numFmt w:val="bullet"/>
+      <w:lvlText w:val=""/>
+      <w:lvlJc w:val="left"/>
+      <w:pPr>
+        <w:ind w:left="5520" w:hanging="360"/>
+      </w:pPr>
+      <w:rPr>
+        <w:rFonts w:ascii="Wingdings" w:hAnsi="Wingdings" w:hint="default"/>
+      </w:rPr>
+    </w:lvl>
+    <w:lvl w:ilvl="6" w:tplc="04190001" w:tentative="1">
+      <w:start w:val="1"/>
+      <w:numFmt w:val="bullet"/>
+      <w:lvlText w:val=""/>
+      <w:lvlJc w:val="left"/>
+      <w:pPr>
+        <w:ind w:left="6240" w:hanging="360"/>
+      </w:pPr>
+      <w:rPr>
+        <w:rFonts w:ascii="Symbol" w:hAnsi="Symbol" w:hint="default"/>
+      </w:rPr>
+    </w:lvl>
+    <w:lvl w:ilvl="7" w:tplc="04190003" w:tentative="1">
+      <w:start w:val="1"/>
+      <w:numFmt w:val="bullet"/>
+      <w:lvlText w:val="o"/>
+      <w:lvlJc w:val="left"/>
+      <w:pPr>
+        <w:ind w:left="6960" w:hanging="360"/>
+      </w:pPr>
+      <w:rPr>
+        <w:rFonts w:ascii="Courier New" w:hAnsi="Courier New" w:cs="Courier New" w:hint="default"/>
+      </w:rPr>
+    </w:lvl>
+    <w:lvl w:ilvl="8" w:tplc="04190005" w:tentative="1">
+      <w:start w:val="1"/>
+      <w:numFmt w:val="bullet"/>
+      <w:lvlText w:val=""/>
+      <w:lvlJc w:val="left"/>
+      <w:pPr>
+        <w:ind w:left="7680" w:hanging="360"/>
+      </w:pPr>
+      <w:rPr>
+        <w:rFonts w:ascii="Wingdings" w:hAnsi="Wingdings" w:hint="default"/>
+      </w:rPr>
+    </w:lvl>
+  </w:abstractNum>
+  <w:abstractNum w:abstractNumId="13" w15:restartNumberingAfterBreak="0">
+    <w:nsid w:val="5CDD5FDC"/>
+    <w:multiLevelType w:val="hybridMultilevel"/>
+    <w:tmpl w:val="8F4AB44C"/>
+    <w:lvl w:ilvl="0" w:tplc="04190001">
+      <w:start w:val="1"/>
+      <w:numFmt w:val="bullet"/>
+      <w:lvlText w:val=""/>
+      <w:lvlJc w:val="left"/>
+      <w:pPr>
+        <w:ind w:left="720" w:hanging="360"/>
+      </w:pPr>
+      <w:rPr>
+        <w:rFonts w:ascii="Symbol" w:hAnsi="Symbol" w:hint="default"/>
+      </w:rPr>
+    </w:lvl>
+    <w:lvl w:ilvl="1" w:tplc="04190003" w:tentative="1">
+      <w:start w:val="1"/>
+      <w:numFmt w:val="bullet"/>
+      <w:lvlText w:val="o"/>
+      <w:lvlJc w:val="left"/>
+      <w:pPr>
+        <w:ind w:left="1440" w:hanging="360"/>
+      </w:pPr>
+      <w:rPr>
+        <w:rFonts w:ascii="Courier New" w:hAnsi="Courier New" w:cs="Courier New" w:hint="default"/>
+      </w:rPr>
+    </w:lvl>
+    <w:lvl w:ilvl="2" w:tplc="04190005" w:tentative="1">
+      <w:start w:val="1"/>
+      <w:numFmt w:val="bullet"/>
+      <w:lvlText w:val=""/>
+      <w:lvlJc w:val="left"/>
+      <w:pPr>
+        <w:ind w:left="2160" w:hanging="360"/>
+      </w:pPr>
+      <w:rPr>
+        <w:rFonts w:ascii="Wingdings" w:hAnsi="Wingdings" w:hint="default"/>
+      </w:rPr>
+    </w:lvl>
+    <w:lvl w:ilvl="3" w:tplc="04190001" w:tentative="1">
+      <w:start w:val="1"/>
+      <w:numFmt w:val="bullet"/>
+      <w:lvlText w:val=""/>
+      <w:lvlJc w:val="left"/>
+      <w:pPr>
+        <w:ind w:left="2880" w:hanging="360"/>
+      </w:pPr>
+      <w:rPr>
+        <w:rFonts w:ascii="Symbol" w:hAnsi="Symbol" w:hint="default"/>
+      </w:rPr>
+    </w:lvl>
+    <w:lvl w:ilvl="4" w:tplc="04190003" w:tentative="1">
+      <w:start w:val="1"/>
+      <w:numFmt w:val="bullet"/>
+      <w:lvlText w:val="o"/>
+      <w:lvlJc w:val="left"/>
+      <w:pPr>
+        <w:ind w:left="3600" w:hanging="360"/>
+      </w:pPr>
+      <w:rPr>
+        <w:rFonts w:ascii="Courier New" w:hAnsi="Courier New" w:cs="Courier New" w:hint="default"/>
+      </w:rPr>
+    </w:lvl>
+    <w:lvl w:ilvl="5" w:tplc="04190005" w:tentative="1">
+      <w:start w:val="1"/>
+      <w:numFmt w:val="bullet"/>
+      <w:lvlText w:val=""/>
+      <w:lvlJc w:val="left"/>
+      <w:pPr>
+        <w:ind w:left="4320" w:hanging="360"/>
+      </w:pPr>
+      <w:rPr>
+        <w:rFonts w:ascii="Wingdings" w:hAnsi="Wingdings" w:hint="default"/>
+      </w:rPr>
+    </w:lvl>
+    <w:lvl w:ilvl="6" w:tplc="04190001" w:tentative="1">
+      <w:start w:val="1"/>
+      <w:numFmt w:val="bullet"/>
+      <w:lvlText w:val=""/>
+      <w:lvlJc w:val="left"/>
+      <w:pPr>
+        <w:ind w:left="5040" w:hanging="360"/>
+      </w:pPr>
+      <w:rPr>
+        <w:rFonts w:ascii="Symbol" w:hAnsi="Symbol" w:hint="default"/>
+      </w:rPr>
+    </w:lvl>
+    <w:lvl w:ilvl="7" w:tplc="04190003" w:tentative="1">
+      <w:start w:val="1"/>
+      <w:numFmt w:val="bullet"/>
+      <w:lvlText w:val="o"/>
+      <w:lvlJc w:val="left"/>
+      <w:pPr>
+        <w:ind w:left="5760" w:hanging="360"/>
+      </w:pPr>
+      <w:rPr>
+        <w:rFonts w:ascii="Courier New" w:hAnsi="Courier New" w:cs="Courier New" w:hint="default"/>
+      </w:rPr>
+    </w:lvl>
+    <w:lvl w:ilvl="8" w:tplc="04190005" w:tentative="1">
+      <w:start w:val="1"/>
+      <w:numFmt w:val="bullet"/>
+      <w:lvlText w:val=""/>
+      <w:lvlJc w:val="left"/>
+      <w:pPr>
+        <w:ind w:left="6480" w:hanging="360"/>
+      </w:pPr>
+      <w:rPr>
+        <w:rFonts w:ascii="Wingdings" w:hAnsi="Wingdings" w:hint="default"/>
+      </w:rPr>
+    </w:lvl>
+  </w:abstractNum>
+  <w:abstractNum w:abstractNumId="14" w15:restartNumberingAfterBreak="0">
     <w:nsid w:val="6B684561"/>
     <w:multiLevelType w:val="hybridMultilevel"/>
     <w:tmpl w:val="E79605BA"/>
@@ -13061,7 +13284,7 @@
       </w:rPr>
     </w:lvl>
   </w:abstractNum>
-  <w:abstractNum w:abstractNumId="12" w15:restartNumberingAfterBreak="0">
+  <w:abstractNum w:abstractNumId="15" w15:restartNumberingAfterBreak="0">
     <w:nsid w:val="6BF600F6"/>
     <w:multiLevelType w:val="hybridMultilevel"/>
     <w:tmpl w:val="F356EE00"/>
@@ -13174,7 +13397,7 @@
       </w:rPr>
     </w:lvl>
   </w:abstractNum>
-  <w:abstractNum w:abstractNumId="13" w15:restartNumberingAfterBreak="0">
+  <w:abstractNum w:abstractNumId="16" w15:restartNumberingAfterBreak="0">
     <w:nsid w:val="714B2218"/>
     <w:multiLevelType w:val="hybridMultilevel"/>
     <w:tmpl w:val="63201E0A"/>
@@ -13287,7 +13510,7 @@
       </w:rPr>
     </w:lvl>
   </w:abstractNum>
-  <w:abstractNum w:abstractNumId="14" w15:restartNumberingAfterBreak="0">
+  <w:abstractNum w:abstractNumId="17" w15:restartNumberingAfterBreak="0">
     <w:nsid w:val="7E903E74"/>
     <w:multiLevelType w:val="hybridMultilevel"/>
     <w:tmpl w:val="39F4A08E"/>
@@ -13400,7 +13623,7 @@
       </w:rPr>
     </w:lvl>
   </w:abstractNum>
-  <w:abstractNum w:abstractNumId="15" w15:restartNumberingAfterBreak="0">
+  <w:abstractNum w:abstractNumId="18" w15:restartNumberingAfterBreak="0">
     <w:nsid w:val="7F8847CD"/>
     <w:multiLevelType w:val="hybridMultilevel"/>
     <w:tmpl w:val="A0487A76"/>
@@ -13517,16 +13740,16 @@
     <w:abstractNumId w:val="0"/>
   </w:num>
   <w:num w:numId="2">
-    <w:abstractNumId w:val="11"/>
+    <w:abstractNumId w:val="14"/>
   </w:num>
   <w:num w:numId="3">
-    <w:abstractNumId w:val="8"/>
+    <w:abstractNumId w:val="9"/>
   </w:num>
   <w:num w:numId="4">
-    <w:abstractNumId w:val="12"/>
+    <w:abstractNumId w:val="15"/>
   </w:num>
   <w:num w:numId="5">
-    <w:abstractNumId w:val="7"/>
+    <w:abstractNumId w:val="8"/>
   </w:num>
   <w:num w:numId="6">
     <w:abstractNumId w:val="4"/>
@@ -13535,13 +13758,13 @@
     <w:abstractNumId w:val="2"/>
   </w:num>
   <w:num w:numId="8">
-    <w:abstractNumId w:val="14"/>
+    <w:abstractNumId w:val="17"/>
   </w:num>
   <w:num w:numId="9">
-    <w:abstractNumId w:val="13"/>
+    <w:abstractNumId w:val="16"/>
   </w:num>
   <w:num w:numId="10">
-    <w:abstractNumId w:val="9"/>
+    <w:abstractNumId w:val="10"/>
   </w:num>
   <w:num w:numId="11">
     <w:abstractNumId w:val="3"/>
@@ -13550,10 +13773,10 @@
     <w:abstractNumId w:val="6"/>
   </w:num>
   <w:num w:numId="13">
-    <w:abstractNumId w:val="15"/>
+    <w:abstractNumId w:val="18"/>
   </w:num>
   <w:num w:numId="14">
-    <w:abstractNumId w:val="10"/>
+    <w:abstractNumId w:val="11"/>
   </w:num>
   <w:num w:numId="15">
     <w:abstractNumId w:val="5"/>
@@ -13620,6 +13843,15 @@
     <w:lvlOverride w:ilvl="8">
       <w:startOverride w:val="1"/>
     </w:lvlOverride>
+  </w:num>
+  <w:num w:numId="19">
+    <w:abstractNumId w:val="12"/>
+  </w:num>
+  <w:num w:numId="20">
+    <w:abstractNumId w:val="13"/>
+  </w:num>
+  <w:num w:numId="21">
+    <w:abstractNumId w:val="7"/>
   </w:num>
 </w:numbering>
 </file>
@@ -14991,7 +15223,7 @@
 </file>
 
 <file path=customXml/itemProps1.xml><?xml version="1.0" encoding="utf-8"?>
-<ds:datastoreItem xmlns:ds="http://schemas.openxmlformats.org/officeDocument/2006/customXml" ds:itemID="{D91CE17F-F00F-457B-AD00-39957E0BAC17}">
+<ds:datastoreItem xmlns:ds="http://schemas.openxmlformats.org/officeDocument/2006/customXml" ds:itemID="{5D81A5DF-896A-4E1C-B799-617096DF5D43}">
   <ds:schemaRefs>
     <ds:schemaRef ds:uri="http://schemas.openxmlformats.org/officeDocument/2006/bibliography"/>
   </ds:schemaRefs>

</xml_diff>

<commit_message>
update to 0.05 one more time
</commit_message>
<xml_diff>
--- a/CAS_SRS.docx
+++ b/CAS_SRS.docx
@@ -4944,17 +4944,17 @@
             <w:r>
               <w:t xml:space="preserve">more </w:t>
             </w:r>
+            <w:r>
+              <w:t>functional requirements, Add usability</w:t>
+            </w:r>
+            <w:r>
+              <w:t>, interfaces</w:t>
+            </w:r>
+            <w:r>
+              <w:t>, license requirements</w:t>
+            </w:r>
             <w:bookmarkStart w:id="1" w:name="_GoBack"/>
             <w:bookmarkEnd w:id="1"/>
-            <w:r>
-              <w:t>functional requirements, Add usability</w:t>
-            </w:r>
-            <w:r>
-              <w:t>, interfaces</w:t>
-            </w:r>
-            <w:r>
-              <w:t>, license requirements</w:t>
-            </w:r>
           </w:p>
         </w:tc>
         <w:tc>
@@ -7122,15 +7122,15 @@
           <w:lang w:val="ru-RU"/>
         </w:rPr>
       </w:pPr>
-      <w:bookmarkStart w:id="70" w:name="_Toc456598596"/>
-      <w:bookmarkStart w:id="71" w:name="_Toc517499395"/>
-      <w:bookmarkStart w:id="72" w:name="_Toc523209238"/>
-      <w:bookmarkStart w:id="73" w:name="_Toc523210874"/>
-      <w:bookmarkStart w:id="74" w:name="_Toc523212978"/>
-      <w:bookmarkStart w:id="75" w:name="_Toc523297939"/>
-      <w:bookmarkStart w:id="76" w:name="_Toc523298829"/>
-      <w:bookmarkStart w:id="77" w:name="_Toc496364024"/>
-      <w:bookmarkStart w:id="78" w:name="_Toc496554304"/>
+      <w:bookmarkStart w:id="70" w:name="_Toc496554304"/>
+      <w:bookmarkStart w:id="71" w:name="_Toc456598596"/>
+      <w:bookmarkStart w:id="72" w:name="_Toc517499395"/>
+      <w:bookmarkStart w:id="73" w:name="_Toc523209238"/>
+      <w:bookmarkStart w:id="74" w:name="_Toc523210874"/>
+      <w:bookmarkStart w:id="75" w:name="_Toc523212978"/>
+      <w:bookmarkStart w:id="76" w:name="_Toc523297939"/>
+      <w:bookmarkStart w:id="77" w:name="_Toc523298829"/>
+      <w:bookmarkStart w:id="78" w:name="_Toc496364024"/>
       <w:bookmarkEnd w:id="60"/>
       <w:bookmarkEnd w:id="61"/>
       <w:bookmarkEnd w:id="62"/>
@@ -7145,7 +7145,7 @@
         </w:rPr>
         <w:t>Вкладка «Профиль»</w:t>
       </w:r>
-      <w:bookmarkEnd w:id="78"/>
+      <w:bookmarkEnd w:id="70"/>
     </w:p>
     <w:p>
       <w:pPr>
@@ -8234,69 +8234,151 @@
         <w:rPr>
           <w:lang w:val="ru-RU"/>
         </w:rPr>
+        <w:t>«</w:t>
+      </w:r>
+      <w:r>
+        <w:rPr>
+          <w:lang w:val="ru-RU"/>
+        </w:rPr>
+        <w:t>Менеджер контракта</w:t>
+      </w:r>
+      <w:r>
+        <w:rPr>
+          <w:lang w:val="ru-RU"/>
+        </w:rPr>
+        <w:t>»</w:t>
+      </w:r>
+      <w:r>
+        <w:rPr>
+          <w:lang w:val="ru-RU"/>
+        </w:rPr>
+        <w:t xml:space="preserve">. </w:t>
+      </w:r>
+    </w:p>
+    <w:p>
+      <w:pPr>
+        <w:ind w:left="851" w:firstLine="283"/>
+        <w:rPr>
+          <w:lang w:val="ru-RU"/>
+        </w:rPr>
+      </w:pPr>
+      <w:r>
+        <w:rPr>
+          <w:lang w:val="ru-RU"/>
+        </w:rPr>
+        <w:t xml:space="preserve">В момент создания нового контракта создается соответствующий ему процесс согласования, который представляет из себя </w:t>
+      </w:r>
+      <w:r>
+        <w:rPr>
+          <w:lang w:val="ru-RU"/>
+        </w:rPr>
+        <w:t>последовательность «задач согласования».</w:t>
+      </w:r>
+      <w:r>
+        <w:rPr>
+          <w:lang w:val="ru-RU"/>
+        </w:rPr>
+        <w:t xml:space="preserve"> Множество </w:t>
+      </w:r>
+      <w:r>
+        <w:rPr>
+          <w:lang w:val="ru-RU"/>
+        </w:rPr>
+        <w:t>задач</w:t>
+      </w:r>
+      <w:r>
+        <w:rPr>
+          <w:lang w:val="ru-RU"/>
+        </w:rPr>
+        <w:t xml:space="preserve"> формируется из базового </w:t>
+      </w:r>
+      <w:r>
+        <w:rPr>
+          <w:lang w:val="ru-RU"/>
+        </w:rPr>
+        <w:t>набора</w:t>
+      </w:r>
+      <w:r>
+        <w:rPr>
+          <w:lang w:val="ru-RU"/>
+        </w:rPr>
+        <w:t xml:space="preserve"> служб и </w:t>
+      </w:r>
+      <w:r>
+        <w:rPr>
+          <w:lang w:val="ru-RU"/>
+        </w:rPr>
+        <w:t>дополнительного – специфичного для конкретного контракта.</w:t>
+      </w:r>
+    </w:p>
+    <w:p>
+      <w:pPr>
+        <w:pStyle w:val="4"/>
+        <w:rPr>
+          <w:lang w:val="ru-RU"/>
+        </w:rPr>
+      </w:pPr>
+      <w:r>
+        <w:rPr>
+          <w:lang w:val="ru-RU"/>
+        </w:rPr>
+        <w:t>Подтверждение согласования</w:t>
+      </w:r>
+    </w:p>
+    <w:p>
+      <w:pPr>
+        <w:ind w:left="851" w:firstLine="283"/>
+        <w:rPr>
+          <w:lang w:val="ru-RU"/>
+        </w:rPr>
+      </w:pPr>
+      <w:r>
+        <w:rPr>
+          <w:lang w:val="ru-RU"/>
+        </w:rPr>
+        <w:t>В случае, если согласование осуществлено успешно во всех отделах, процесс согласования завершается, менеджер контракта получает уведомление о</w:t>
+      </w:r>
+      <w:r>
+        <w:rPr>
+          <w:lang w:val="ru-RU"/>
+        </w:rPr>
+        <w:t>б успешном</w:t>
+      </w:r>
+      <w:r>
+        <w:rPr>
+          <w:lang w:val="ru-RU"/>
+        </w:rPr>
+        <w:t xml:space="preserve"> завершении согласования, </w:t>
+      </w:r>
+      <w:r>
+        <w:rPr>
+          <w:lang w:val="ru-RU"/>
+        </w:rPr>
+        <w:t xml:space="preserve">контракт переходит в состояние </w:t>
+      </w:r>
+      <w:r>
+        <w:rPr>
+          <w:lang w:val="ru-RU"/>
+        </w:rPr>
         <w:t>“</w:t>
       </w:r>
       <w:r>
         <w:rPr>
           <w:lang w:val="ru-RU"/>
         </w:rPr>
-        <w:t>Менеджер контракта</w:t>
-      </w:r>
-      <w:r>
-        <w:rPr>
-          <w:lang w:val="ru-RU"/>
-        </w:rPr>
-        <w:t xml:space="preserve">”. </w:t>
-      </w:r>
-    </w:p>
-    <w:p>
-      <w:pPr>
-        <w:ind w:left="851"/>
-        <w:rPr>
-          <w:lang w:val="ru-RU"/>
-        </w:rPr>
-      </w:pPr>
-      <w:r>
-        <w:rPr>
-          <w:lang w:val="ru-RU"/>
-        </w:rPr>
-        <w:t>В момент создания нового контракта создается соответствующий ему процесс согласования, который представляет из себя ориентированный граф, вершины которого являются отделами</w:t>
-      </w:r>
-      <w:r>
-        <w:rPr>
-          <w:lang w:val="ru-RU"/>
-        </w:rPr>
-        <w:t xml:space="preserve"> </w:t>
-      </w:r>
-      <w:r>
-        <w:rPr>
-          <w:lang w:val="ru-RU"/>
-        </w:rPr>
-        <w:t>и отображают текущее состояние контракта</w:t>
-      </w:r>
-      <w:r>
-        <w:rPr>
-          <w:lang w:val="ru-RU"/>
-        </w:rPr>
-        <w:t xml:space="preserve">, ребра формируют последовательность перемещения контракта по отделам. Множество отделов формируется из базового </w:t>
-      </w:r>
-      <w:r>
-        <w:rPr>
-          <w:lang w:val="ru-RU"/>
-        </w:rPr>
-        <w:t>набора</w:t>
-      </w:r>
-      <w:r>
-        <w:rPr>
-          <w:lang w:val="ru-RU"/>
-        </w:rPr>
-        <w:t xml:space="preserve"> служб и </w:t>
-      </w:r>
-      <w:r>
-        <w:rPr>
-          <w:lang w:val="ru-RU"/>
-        </w:rPr>
-        <w:t>дополнительного – специфичного для конкретного контракта.</w:t>
+        <w:t>согласован</w:t>
+      </w:r>
+      <w:r>
+        <w:rPr>
+          <w:lang w:val="ru-RU"/>
+        </w:rPr>
+        <w:t>”</w:t>
+      </w:r>
+      <w:r>
+        <w:rPr>
+          <w:lang w:val="ru-RU"/>
+        </w:rPr>
+        <w:t>.</w:t>
       </w:r>
     </w:p>
     <w:p>
@@ -8310,7 +8392,7 @@
         <w:rPr>
           <w:lang w:val="ru-RU"/>
         </w:rPr>
-        <w:t>Подтверждение согласования</w:t>
+        <w:t>Отклонение согласования</w:t>
       </w:r>
     </w:p>
     <w:p>
@@ -8324,19 +8406,13 @@
         <w:rPr>
           <w:lang w:val="ru-RU"/>
         </w:rPr>
-        <w:t>В случае, если согласование осуществлено успешно во всех отделах, процесс согласования завершается, менеджер контракта получает уведомление о</w:t>
-      </w:r>
-      <w:r>
-        <w:rPr>
-          <w:lang w:val="ru-RU"/>
-        </w:rPr>
-        <w:t>б успешном</w:t>
-      </w:r>
-      <w:r>
-        <w:rPr>
-          <w:lang w:val="ru-RU"/>
-        </w:rPr>
-        <w:t xml:space="preserve"> завершении согласования, </w:t>
+        <w:t xml:space="preserve">В случае, если согласование отменено </w:t>
+      </w:r>
+      <w:r>
+        <w:rPr>
+          <w:lang w:val="ru-RU"/>
+        </w:rPr>
+        <w:t xml:space="preserve">в одной из задач, </w:t>
       </w:r>
       <w:r>
         <w:rPr>
@@ -8354,7 +8430,7 @@
         <w:rPr>
           <w:lang w:val="ru-RU"/>
         </w:rPr>
-        <w:t>согласован</w:t>
+        <w:t>отклонен</w:t>
       </w:r>
       <w:r>
         <w:rPr>
@@ -8368,57 +8444,11 @@
         </w:rPr>
         <w:t>.</w:t>
       </w:r>
-    </w:p>
-    <w:p>
-      <w:pPr>
-        <w:pStyle w:val="4"/>
-        <w:rPr>
-          <w:lang w:val="ru-RU"/>
-        </w:rPr>
-      </w:pPr>
-      <w:r>
-        <w:rPr>
-          <w:lang w:val="ru-RU"/>
-        </w:rPr>
-        <w:t>Отклонение согласования</w:t>
-      </w:r>
-    </w:p>
-    <w:p>
-      <w:pPr>
-        <w:ind w:left="851" w:firstLine="283"/>
-        <w:rPr>
-          <w:lang w:val="ru-RU"/>
-        </w:rPr>
-      </w:pPr>
-      <w:r>
-        <w:rPr>
-          <w:lang w:val="ru-RU"/>
-        </w:rPr>
-        <w:t xml:space="preserve">В случае, если согласование отменено на одном из этапов согласования, процесс согласования завершается, менеджер контракта получает уведомление об отмене согласования, контракт переходит в состояние </w:t>
-      </w:r>
-      <w:r>
-        <w:rPr>
-          <w:lang w:val="ru-RU"/>
-        </w:rPr>
-        <w:t>“</w:t>
-      </w:r>
-      <w:r>
-        <w:rPr>
-          <w:lang w:val="ru-RU"/>
-        </w:rPr>
-        <w:t>отменен</w:t>
-      </w:r>
-      <w:r>
-        <w:rPr>
-          <w:lang w:val="ru-RU"/>
-        </w:rPr>
-        <w:t>”</w:t>
-      </w:r>
-      <w:r>
-        <w:rPr>
-          <w:lang w:val="ru-RU"/>
-        </w:rPr>
-        <w:t>.</w:t>
+      <w:r>
+        <w:rPr>
+          <w:lang w:val="ru-RU"/>
+        </w:rPr>
+        <w:t xml:space="preserve"> Менеджер контракта получает уведомление об отклонении согласования, которое содержит причину отказа, указанную согласовывающим лицом. Менеджер имеет возможность внести изменения в контракт и отправить его на согласование повторно.</w:t>
       </w:r>
     </w:p>
     <w:p>
@@ -8435,7 +8465,6 @@
         </w:rPr>
         <w:t>Usability</w:t>
       </w:r>
-      <w:bookmarkEnd w:id="70"/>
       <w:bookmarkEnd w:id="71"/>
       <w:bookmarkEnd w:id="72"/>
       <w:bookmarkEnd w:id="73"/>
@@ -8443,6 +8472,7 @@
       <w:bookmarkEnd w:id="75"/>
       <w:bookmarkEnd w:id="76"/>
       <w:bookmarkEnd w:id="77"/>
+      <w:bookmarkEnd w:id="78"/>
       <w:bookmarkEnd w:id="83"/>
       <w:r>
         <w:rPr>
@@ -8463,7 +8493,7 @@
       <w:pPr>
         <w:pStyle w:val="3"/>
         <w:rPr>
-          <w:lang w:val="en-US"/>
+          <w:lang w:val="ru-RU"/>
         </w:rPr>
       </w:pPr>
       <w:bookmarkStart w:id="92" w:name="_Toc496554310"/>
@@ -8479,7 +8509,31 @@
         <w:rPr>
           <w:lang w:val="en-US"/>
         </w:rPr>
-        <w:t>Graphical User Interface</w:t>
+        <w:t>Graphical</w:t>
+      </w:r>
+      <w:r>
+        <w:rPr>
+          <w:lang w:val="ru-RU"/>
+        </w:rPr>
+        <w:t xml:space="preserve"> </w:t>
+      </w:r>
+      <w:r>
+        <w:rPr>
+          <w:lang w:val="en-US"/>
+        </w:rPr>
+        <w:t>User</w:t>
+      </w:r>
+      <w:r>
+        <w:rPr>
+          <w:lang w:val="ru-RU"/>
+        </w:rPr>
+        <w:t xml:space="preserve"> </w:t>
+      </w:r>
+      <w:r>
+        <w:rPr>
+          <w:lang w:val="en-US"/>
+        </w:rPr>
+        <w:t>Interface</w:t>
       </w:r>
       <w:bookmarkEnd w:id="92"/>
     </w:p>
@@ -11137,7 +11191,7 @@
       <w:rPr>
         <w:noProof/>
       </w:rPr>
-      <w:t>10</w:t>
+      <w:t>4</w:t>
     </w:r>
     <w:r>
       <w:rPr>
@@ -15223,7 +15277,7 @@
 </file>
 
 <file path=customXml/itemProps1.xml><?xml version="1.0" encoding="utf-8"?>
-<ds:datastoreItem xmlns:ds="http://schemas.openxmlformats.org/officeDocument/2006/customXml" ds:itemID="{5D81A5DF-896A-4E1C-B799-617096DF5D43}">
+<ds:datastoreItem xmlns:ds="http://schemas.openxmlformats.org/officeDocument/2006/customXml" ds:itemID="{8738295B-D430-44B2-BF8D-7FE75D8D4D0C}">
   <ds:schemaRefs>
     <ds:schemaRef ds:uri="http://schemas.openxmlformats.org/officeDocument/2006/bibliography"/>
   </ds:schemaRefs>

</xml_diff>